<commit_message>
added comment to Joanne feedback
</commit_message>
<xml_diff>
--- a/New Website/New Website feedbacks/joanne.docx
+++ b/New Website/New Website feedbacks/joanne.docx
@@ -1,6 +1,6 @@
 
 <file path=word/document.xml><?xml version="1.0" encoding="utf-8"?>
-<w:document xmlns:ve="http://schemas.openxmlformats.org/markup-compatibility/2006" xmlns:o="urn:schemas-microsoft-com:office:office" xmlns:r="http://schemas.openxmlformats.org/officeDocument/2006/relationships" xmlns:m="http://schemas.openxmlformats.org/officeDocument/2006/math" xmlns:v="urn:schemas-microsoft-com:vml" xmlns:wp="http://schemas.openxmlformats.org/drawingml/2006/wordprocessingDrawing" xmlns:w10="urn:schemas-microsoft-com:office:word" xmlns:w="http://schemas.openxmlformats.org/wordprocessingml/2006/main" xmlns:wne="http://schemas.microsoft.com/office/word/2006/wordml">
+<w:document xmlns:wpc="http://schemas.microsoft.com/office/word/2010/wordprocessingCanvas" xmlns:cx="http://schemas.microsoft.com/office/drawing/2014/chartex" xmlns:cx1="http://schemas.microsoft.com/office/drawing/2015/9/8/chartex" xmlns:cx2="http://schemas.microsoft.com/office/drawing/2015/10/21/chartex" xmlns:cx3="http://schemas.microsoft.com/office/drawing/2016/5/9/chartex" xmlns:cx4="http://schemas.microsoft.com/office/drawing/2016/5/10/chartex" xmlns:cx5="http://schemas.microsoft.com/office/drawing/2016/5/11/chartex" xmlns:cx6="http://schemas.microsoft.com/office/drawing/2016/5/12/chartex" xmlns:cx7="http://schemas.microsoft.com/office/drawing/2016/5/13/chartex" xmlns:cx8="http://schemas.microsoft.com/office/drawing/2016/5/14/chartex" xmlns:mc="http://schemas.openxmlformats.org/markup-compatibility/2006" xmlns:aink="http://schemas.microsoft.com/office/drawing/2016/ink" xmlns:am3d="http://schemas.microsoft.com/office/drawing/2017/model3d" xmlns:o="urn:schemas-microsoft-com:office:office" xmlns:r="http://schemas.openxmlformats.org/officeDocument/2006/relationships" xmlns:m="http://schemas.openxmlformats.org/officeDocument/2006/math" xmlns:v="urn:schemas-microsoft-com:vml" xmlns:wp14="http://schemas.microsoft.com/office/word/2010/wordprocessingDrawing" xmlns:wp="http://schemas.openxmlformats.org/drawingml/2006/wordprocessingDrawing" xmlns:w10="urn:schemas-microsoft-com:office:word" xmlns:w="http://schemas.openxmlformats.org/wordprocessingml/2006/main" xmlns:w14="http://schemas.microsoft.com/office/word/2010/wordml" xmlns:w15="http://schemas.microsoft.com/office/word/2012/wordml" xmlns:w16cex="http://schemas.microsoft.com/office/word/2018/wordml/cex" xmlns:w16cid="http://schemas.microsoft.com/office/word/2016/wordml/cid" xmlns:w16="http://schemas.microsoft.com/office/word/2018/wordml" xmlns:w16se="http://schemas.microsoft.com/office/word/2015/wordml/symex" xmlns:wpg="http://schemas.microsoft.com/office/word/2010/wordprocessingGroup" xmlns:wpi="http://schemas.microsoft.com/office/word/2010/wordprocessingInk" xmlns:wne="http://schemas.microsoft.com/office/word/2006/wordml" xmlns:wps="http://schemas.microsoft.com/office/word/2010/wordprocessingShape" mc:Ignorable="w14 w15 w16se w16cid w16 w16cex wp14">
   <w:body>
     <w:p>
       <w:pPr>
@@ -72,7 +72,7 @@
           <w:noProof/>
         </w:rPr>
         <w:drawing>
-          <wp:inline distT="0" distB="0" distL="0" distR="0">
+          <wp:inline distT="0" distB="0" distL="0" distR="0" wp14:anchorId="328ED78F" wp14:editId="2CF051A2">
             <wp:extent cx="5943600" cy="3602535"/>
             <wp:effectExtent l="19050" t="0" r="0" b="0"/>
             <wp:docPr id="1" name="Picture 1"/>
@@ -436,7 +436,21 @@
         <w:t>,</w:t>
       </w:r>
       <w:r>
-        <w:t xml:space="preserve"> without having to type in html code to format (bold, underline, highlight, type in different colors etc.)</w:t>
+        <w:t xml:space="preserve"> without having to type in html code to format (bold, underline, highlight, type in different colors </w:t>
+      </w:r>
+      <w:commentRangeStart w:id="0"/>
+      <w:r>
+        <w:t>etc</w:t>
+      </w:r>
+      <w:commentRangeEnd w:id="0"/>
+      <w:r>
+        <w:rPr>
+          <w:rStyle w:val="CommentReference"/>
+        </w:rPr>
+        <w:commentReference w:id="0"/>
+      </w:r>
+      <w:r>
+        <w:t>.)</w:t>
       </w:r>
       <w:r>
         <w:t xml:space="preserve">. </w:t>
@@ -494,7 +508,7 @@
           <w:noProof/>
         </w:rPr>
         <w:drawing>
-          <wp:inline distT="0" distB="0" distL="0" distR="0">
+          <wp:inline distT="0" distB="0" distL="0" distR="0" wp14:anchorId="1A786EAC" wp14:editId="193A8684">
             <wp:extent cx="3302120" cy="1672028"/>
             <wp:effectExtent l="19050" t="0" r="0" b="0"/>
             <wp:docPr id="7" name="Picture 7"/>
@@ -511,7 +525,7 @@
                     </pic:cNvPicPr>
                   </pic:nvPicPr>
                   <pic:blipFill>
-                    <a:blip r:embed="rId6" cstate="print"/>
+                    <a:blip r:embed="rId10" cstate="print"/>
                     <a:srcRect/>
                     <a:stretch>
                       <a:fillRect/>
@@ -594,7 +608,7 @@
           <w:noProof/>
         </w:rPr>
         <w:drawing>
-          <wp:inline distT="0" distB="0" distL="0" distR="0">
+          <wp:inline distT="0" distB="0" distL="0" distR="0" wp14:anchorId="75473B1C" wp14:editId="48B3941D">
             <wp:extent cx="5943600" cy="783005"/>
             <wp:effectExtent l="19050" t="0" r="0" b="0"/>
             <wp:docPr id="4" name="Picture 4"/>
@@ -611,7 +625,7 @@
                     </pic:cNvPicPr>
                   </pic:nvPicPr>
                   <pic:blipFill>
-                    <a:blip r:embed="rId7" cstate="print"/>
+                    <a:blip r:embed="rId11" cstate="print"/>
                     <a:srcRect/>
                     <a:stretch>
                       <a:fillRect/>
@@ -664,7 +678,7 @@
           <w:noProof/>
         </w:rPr>
         <w:drawing>
-          <wp:inline distT="0" distB="0" distL="0" distR="0">
+          <wp:inline distT="0" distB="0" distL="0" distR="0" wp14:anchorId="2C45E897" wp14:editId="10F8AA59">
             <wp:extent cx="5943600" cy="386667"/>
             <wp:effectExtent l="19050" t="0" r="0" b="0"/>
             <wp:docPr id="13" name="Picture 13"/>
@@ -681,7 +695,7 @@
                     </pic:cNvPicPr>
                   </pic:nvPicPr>
                   <pic:blipFill>
-                    <a:blip r:embed="rId8" cstate="print"/>
+                    <a:blip r:embed="rId12" cstate="print"/>
                     <a:srcRect/>
                     <a:stretch>
                       <a:fillRect/>
@@ -824,15 +838,7 @@
         <w:spacing w:after="0" w:line="240" w:lineRule="auto"/>
       </w:pPr>
       <w:r>
-        <w:t xml:space="preserve">Would need to be able to see account notes at this point (i.e. this function is not available on </w:t>
-      </w:r>
-      <w:proofErr w:type="spellStart"/>
-      <w:r>
-        <w:t>Magento</w:t>
-      </w:r>
-      <w:proofErr w:type="spellEnd"/>
-      <w:r>
-        <w:t>, but is available in the old backend)</w:t>
+        <w:t>Would need to be able to see account notes at this point (i.e. this function is not available on Magento, but is available in the old backend)</w:t>
       </w:r>
     </w:p>
     <w:p>
@@ -847,7 +853,7 @@
         </w:rPr>
         <w:lastRenderedPageBreak/>
         <w:drawing>
-          <wp:inline distT="0" distB="0" distL="0" distR="0">
+          <wp:inline distT="0" distB="0" distL="0" distR="0" wp14:anchorId="2EABC25E" wp14:editId="0E4C662B">
             <wp:extent cx="3517549" cy="4932108"/>
             <wp:effectExtent l="19050" t="0" r="6701" b="0"/>
             <wp:docPr id="40" name="Picture 40"/>
@@ -864,7 +870,7 @@
                     </pic:cNvPicPr>
                   </pic:nvPicPr>
                   <pic:blipFill>
-                    <a:blip r:embed="rId9" cstate="print"/>
+                    <a:blip r:embed="rId13" cstate="print"/>
                     <a:srcRect/>
                     <a:stretch>
                       <a:fillRect/>
@@ -912,15 +918,7 @@
         <w:t>and quantities</w:t>
       </w:r>
       <w:r>
-        <w:t xml:space="preserve">. Currently </w:t>
-      </w:r>
-      <w:proofErr w:type="spellStart"/>
-      <w:r>
-        <w:t>Magento</w:t>
-      </w:r>
-      <w:proofErr w:type="spellEnd"/>
-      <w:r>
-        <w:t xml:space="preserve"> asks you to configure each time:</w:t>
+        <w:t>. Currently Magento asks you to configure each time:</w:t>
       </w:r>
     </w:p>
     <w:p>
@@ -934,7 +932,7 @@
           <w:noProof/>
         </w:rPr>
         <w:drawing>
-          <wp:inline distT="0" distB="0" distL="0" distR="0">
+          <wp:inline distT="0" distB="0" distL="0" distR="0" wp14:anchorId="23F8472E" wp14:editId="06CF7519">
             <wp:extent cx="5943600" cy="1387754"/>
             <wp:effectExtent l="19050" t="0" r="0" b="0"/>
             <wp:docPr id="8" name="Picture 1"/>
@@ -951,7 +949,7 @@
                     </pic:cNvPicPr>
                   </pic:nvPicPr>
                   <pic:blipFill>
-                    <a:blip r:embed="rId10" cstate="print"/>
+                    <a:blip r:embed="rId14" cstate="print"/>
                     <a:srcRect/>
                     <a:stretch>
                       <a:fillRect/>
@@ -1002,7 +1000,7 @@
         </w:rPr>
         <w:lastRenderedPageBreak/>
         <w:drawing>
-          <wp:inline distT="0" distB="0" distL="0" distR="0">
+          <wp:inline distT="0" distB="0" distL="0" distR="0" wp14:anchorId="5FCBFB33" wp14:editId="2F70B96E">
             <wp:extent cx="2361841" cy="1745774"/>
             <wp:effectExtent l="19050" t="0" r="359" b="0"/>
             <wp:docPr id="3" name="Picture 16"/>
@@ -1019,7 +1017,7 @@
                     </pic:cNvPicPr>
                   </pic:nvPicPr>
                   <pic:blipFill>
-                    <a:blip r:embed="rId11" cstate="print"/>
+                    <a:blip r:embed="rId15" cstate="print"/>
                     <a:srcRect/>
                     <a:stretch>
                       <a:fillRect/>
@@ -1070,7 +1068,7 @@
           <w:noProof/>
         </w:rPr>
         <w:drawing>
-          <wp:inline distT="0" distB="0" distL="0" distR="0">
+          <wp:inline distT="0" distB="0" distL="0" distR="0" wp14:anchorId="12868C00" wp14:editId="4EB5AA13">
             <wp:extent cx="5934710" cy="1578610"/>
             <wp:effectExtent l="19050" t="0" r="8890" b="0"/>
             <wp:docPr id="19" name="Picture 19"/>
@@ -1087,7 +1085,7 @@
                     </pic:cNvPicPr>
                   </pic:nvPicPr>
                   <pic:blipFill>
-                    <a:blip r:embed="rId12" cstate="print"/>
+                    <a:blip r:embed="rId16" cstate="print"/>
                     <a:srcRect/>
                     <a:stretch>
                       <a:fillRect/>
@@ -1140,7 +1138,7 @@
           <w:noProof/>
         </w:rPr>
         <w:drawing>
-          <wp:inline distT="0" distB="0" distL="0" distR="0">
+          <wp:inline distT="0" distB="0" distL="0" distR="0" wp14:anchorId="2A4A7F15" wp14:editId="06FA1CDA">
             <wp:extent cx="2767282" cy="4043088"/>
             <wp:effectExtent l="19050" t="0" r="0" b="0"/>
             <wp:docPr id="25" name="Picture 25"/>
@@ -1157,7 +1155,7 @@
                     </pic:cNvPicPr>
                   </pic:nvPicPr>
                   <pic:blipFill>
-                    <a:blip r:embed="rId13" cstate="print"/>
+                    <a:blip r:embed="rId17" cstate="print"/>
                     <a:srcRect/>
                     <a:stretch>
                       <a:fillRect/>
@@ -1206,14 +1204,9 @@
         <w:spacing w:after="0" w:line="240" w:lineRule="auto"/>
         <w:ind w:left="1590"/>
       </w:pPr>
-      <w:proofErr w:type="spellStart"/>
       <w:r>
         <w:lastRenderedPageBreak/>
-        <w:t>Magento</w:t>
-      </w:r>
-      <w:proofErr w:type="spellEnd"/>
-      <w:r>
-        <w:t xml:space="preserve"> backend:</w:t>
+        <w:t>Magento backend:</w:t>
       </w:r>
     </w:p>
     <w:p>
@@ -1237,7 +1230,7 @@
           <w:noProof/>
         </w:rPr>
         <w:drawing>
-          <wp:inline distT="0" distB="0" distL="0" distR="0">
+          <wp:inline distT="0" distB="0" distL="0" distR="0" wp14:anchorId="443190F7" wp14:editId="3C932F4B">
             <wp:extent cx="4934309" cy="1145233"/>
             <wp:effectExtent l="19050" t="0" r="0" b="0"/>
             <wp:docPr id="28" name="Picture 28"/>
@@ -1254,7 +1247,7 @@
                     </pic:cNvPicPr>
                   </pic:nvPicPr>
                   <pic:blipFill>
-                    <a:blip r:embed="rId14" cstate="print"/>
+                    <a:blip r:embed="rId18" cstate="print"/>
                     <a:srcRect/>
                     <a:stretch>
                       <a:fillRect/>
@@ -1294,7 +1287,7 @@
           <w:noProof/>
         </w:rPr>
         <w:drawing>
-          <wp:inline distT="0" distB="0" distL="0" distR="0">
+          <wp:inline distT="0" distB="0" distL="0" distR="0" wp14:anchorId="758A28BC" wp14:editId="5049A1FE">
             <wp:extent cx="4923622" cy="1149820"/>
             <wp:effectExtent l="19050" t="0" r="0" b="0"/>
             <wp:docPr id="31" name="Picture 31"/>
@@ -1311,7 +1304,7 @@
                     </pic:cNvPicPr>
                   </pic:nvPicPr>
                   <pic:blipFill>
-                    <a:blip r:embed="rId15" cstate="print"/>
+                    <a:blip r:embed="rId19" cstate="print"/>
                     <a:srcRect/>
                     <a:stretch>
                       <a:fillRect/>
@@ -1358,7 +1351,7 @@
           <w:noProof/>
         </w:rPr>
         <w:drawing>
-          <wp:inline distT="0" distB="0" distL="0" distR="0">
+          <wp:inline distT="0" distB="0" distL="0" distR="0" wp14:anchorId="33D8641E" wp14:editId="0F859A62">
             <wp:extent cx="4932512" cy="1915457"/>
             <wp:effectExtent l="19050" t="0" r="1438" b="0"/>
             <wp:docPr id="34" name="Picture 34"/>
@@ -1375,7 +1368,7 @@
                     </pic:cNvPicPr>
                   </pic:nvPicPr>
                   <pic:blipFill>
-                    <a:blip r:embed="rId16" cstate="print"/>
+                    <a:blip r:embed="rId20" cstate="print"/>
                     <a:srcRect/>
                     <a:stretch>
                       <a:fillRect/>
@@ -1425,7 +1418,7 @@
           <w:noProof/>
         </w:rPr>
         <w:drawing>
-          <wp:inline distT="0" distB="0" distL="0" distR="0">
+          <wp:inline distT="0" distB="0" distL="0" distR="0" wp14:anchorId="13806005" wp14:editId="3EF05F0E">
             <wp:extent cx="4863501" cy="1579775"/>
             <wp:effectExtent l="19050" t="0" r="0" b="0"/>
             <wp:docPr id="37" name="Picture 37"/>
@@ -1442,7 +1435,7 @@
                     </pic:cNvPicPr>
                   </pic:nvPicPr>
                   <pic:blipFill>
-                    <a:blip r:embed="rId17" cstate="print"/>
+                    <a:blip r:embed="rId21" cstate="print"/>
                     <a:srcRect/>
                     <a:stretch>
                       <a:fillRect/>
@@ -1481,7 +1474,21 @@
         <w:spacing w:after="0" w:line="240" w:lineRule="auto"/>
       </w:pPr>
       <w:r>
-        <w:t>Be able indicate which product is a “required item” and which is a “recommended item”</w:t>
+        <w:t xml:space="preserve">Be able indicate which product is a “required item” and which is a “recommended </w:t>
+      </w:r>
+      <w:commentRangeStart w:id="1"/>
+      <w:r>
+        <w:t>item</w:t>
+      </w:r>
+      <w:commentRangeEnd w:id="1"/>
+      <w:r>
+        <w:rPr>
+          <w:rStyle w:val="CommentReference"/>
+        </w:rPr>
+        <w:commentReference w:id="1"/>
+      </w:r>
+      <w:r>
+        <w:t>”</w:t>
       </w:r>
     </w:p>
     <w:p>
@@ -1526,22 +1533,14 @@
       </w:pPr>
       <w:r>
         <w:lastRenderedPageBreak/>
-        <w:t xml:space="preserve">Currently if the list price is adjusted or entered in </w:t>
-      </w:r>
-      <w:proofErr w:type="spellStart"/>
-      <w:r>
-        <w:t>Magento</w:t>
-      </w:r>
-      <w:proofErr w:type="spellEnd"/>
-      <w:r>
-        <w:t xml:space="preserve"> </w:t>
+        <w:t xml:space="preserve">Currently if the list price is adjusted or entered in Magento </w:t>
       </w:r>
       <w:r>
         <w:rPr>
           <w:noProof/>
         </w:rPr>
         <w:drawing>
-          <wp:inline distT="0" distB="0" distL="0" distR="0">
+          <wp:inline distT="0" distB="0" distL="0" distR="0" wp14:anchorId="267B819E" wp14:editId="6B284298">
             <wp:extent cx="4589252" cy="1711680"/>
             <wp:effectExtent l="19050" t="0" r="1798" b="0"/>
             <wp:docPr id="18" name="Picture 19"/>
@@ -1558,7 +1557,7 @@
                     </pic:cNvPicPr>
                   </pic:nvPicPr>
                   <pic:blipFill>
-                    <a:blip r:embed="rId18" cstate="print"/>
+                    <a:blip r:embed="rId22" cstate="print"/>
                     <a:srcRect/>
                     <a:stretch>
                       <a:fillRect/>
@@ -1608,7 +1607,7 @@
           <w:noProof/>
         </w:rPr>
         <w:drawing>
-          <wp:inline distT="0" distB="0" distL="0" distR="0">
+          <wp:inline distT="0" distB="0" distL="0" distR="0" wp14:anchorId="028FA3E7" wp14:editId="5B8F90EF">
             <wp:extent cx="4932269" cy="1396827"/>
             <wp:effectExtent l="19050" t="0" r="1681" b="0"/>
             <wp:docPr id="22" name="Picture 22"/>
@@ -1625,7 +1624,7 @@
                     </pic:cNvPicPr>
                   </pic:nvPicPr>
                   <pic:blipFill>
-                    <a:blip r:embed="rId19" cstate="print"/>
+                    <a:blip r:embed="rId23" cstate="print"/>
                     <a:srcRect/>
                     <a:stretch>
                       <a:fillRect/>
@@ -1791,7 +1790,7 @@
           <w:noProof/>
         </w:rPr>
         <w:drawing>
-          <wp:inline distT="0" distB="0" distL="0" distR="0">
+          <wp:inline distT="0" distB="0" distL="0" distR="0" wp14:anchorId="2DB80DA0" wp14:editId="08EF73B8">
             <wp:extent cx="2957063" cy="1704395"/>
             <wp:effectExtent l="19050" t="0" r="0" b="0"/>
             <wp:docPr id="20" name="Picture 20"/>
@@ -1808,7 +1807,7 @@
                     </pic:cNvPicPr>
                   </pic:nvPicPr>
                   <pic:blipFill>
-                    <a:blip r:embed="rId20" cstate="print"/>
+                    <a:blip r:embed="rId24" cstate="print"/>
                     <a:srcRect/>
                     <a:stretch>
                       <a:fillRect/>
@@ -1862,7 +1861,7 @@
         </w:rPr>
         <w:lastRenderedPageBreak/>
         <w:drawing>
-          <wp:inline distT="0" distB="0" distL="0" distR="0">
+          <wp:inline distT="0" distB="0" distL="0" distR="0" wp14:anchorId="6536FCFC" wp14:editId="099430A8">
             <wp:extent cx="3103712" cy="1381460"/>
             <wp:effectExtent l="19050" t="0" r="1438" b="0"/>
             <wp:docPr id="23" name="Picture 23"/>
@@ -1879,7 +1878,7 @@
                     </pic:cNvPicPr>
                   </pic:nvPicPr>
                   <pic:blipFill>
-                    <a:blip r:embed="rId21" cstate="print"/>
+                    <a:blip r:embed="rId25" cstate="print"/>
                     <a:srcRect/>
                     <a:stretch>
                       <a:fillRect/>
@@ -1981,7 +1980,7 @@
           <w:noProof/>
         </w:rPr>
         <w:drawing>
-          <wp:inline distT="0" distB="0" distL="0" distR="0">
+          <wp:inline distT="0" distB="0" distL="0" distR="0" wp14:anchorId="151B6018" wp14:editId="564241FF">
             <wp:extent cx="2988426" cy="4235569"/>
             <wp:effectExtent l="19050" t="0" r="2424" b="0"/>
             <wp:docPr id="29" name="Picture 29"/>
@@ -1998,7 +1997,7 @@
                     </pic:cNvPicPr>
                   </pic:nvPicPr>
                   <pic:blipFill>
-                    <a:blip r:embed="rId22" cstate="print"/>
+                    <a:blip r:embed="rId26" cstate="print"/>
                     <a:srcRect/>
                     <a:stretch>
                       <a:fillRect/>
@@ -2088,7 +2087,7 @@
         </w:rPr>
         <w:lastRenderedPageBreak/>
         <w:drawing>
-          <wp:inline distT="0" distB="0" distL="0" distR="0">
+          <wp:inline distT="0" distB="0" distL="0" distR="0" wp14:anchorId="46EAC634" wp14:editId="37C28851">
             <wp:extent cx="3258987" cy="2274250"/>
             <wp:effectExtent l="19050" t="0" r="0" b="0"/>
             <wp:docPr id="5" name="Picture 26"/>
@@ -2105,7 +2104,7 @@
                     </pic:cNvPicPr>
                   </pic:nvPicPr>
                   <pic:blipFill>
-                    <a:blip r:embed="rId23" cstate="print"/>
+                    <a:blip r:embed="rId27" cstate="print"/>
                     <a:srcRect/>
                     <a:stretch>
                       <a:fillRect/>
@@ -2313,7 +2312,7 @@
           <w:noProof/>
         </w:rPr>
         <w:drawing>
-          <wp:inline distT="0" distB="0" distL="0" distR="0">
+          <wp:inline distT="0" distB="0" distL="0" distR="0" wp14:anchorId="3CF45395" wp14:editId="043751E6">
             <wp:extent cx="5943600" cy="439155"/>
             <wp:effectExtent l="19050" t="0" r="0" b="0"/>
             <wp:docPr id="10" name="Picture 10"/>
@@ -2330,7 +2329,7 @@
                     </pic:cNvPicPr>
                   </pic:nvPicPr>
                   <pic:blipFill>
-                    <a:blip r:embed="rId24" cstate="print"/>
+                    <a:blip r:embed="rId28" cstate="print"/>
                     <a:srcRect/>
                     <a:stretch>
                       <a:fillRect/>
@@ -2375,7 +2374,18 @@
         <w:t xml:space="preserve">order number </w:t>
       </w:r>
       <w:r>
-        <w:t>and link to the corresponding order</w:t>
+        <w:t xml:space="preserve">and link to the corresponding </w:t>
+      </w:r>
+      <w:commentRangeStart w:id="2"/>
+      <w:r>
+        <w:t>order</w:t>
+      </w:r>
+      <w:commentRangeEnd w:id="2"/>
+      <w:r>
+        <w:rPr>
+          <w:rStyle w:val="CommentReference"/>
+        </w:rPr>
+        <w:commentReference w:id="2"/>
       </w:r>
     </w:p>
     <w:p>
@@ -2607,7 +2617,18 @@
         <w:t xml:space="preserve">indicate the invoice number, invoice date </w:t>
       </w:r>
       <w:r>
-        <w:t>and include a link to that invoice</w:t>
+        <w:t xml:space="preserve">and include a link to that </w:t>
+      </w:r>
+      <w:commentRangeStart w:id="3"/>
+      <w:r>
+        <w:t>invoice</w:t>
+      </w:r>
+      <w:commentRangeEnd w:id="3"/>
+      <w:r>
+        <w:rPr>
+          <w:rStyle w:val="CommentReference"/>
+        </w:rPr>
+        <w:commentReference w:id="3"/>
       </w:r>
     </w:p>
     <w:p>
@@ -2713,7 +2734,7 @@
           <w:noProof/>
         </w:rPr>
         <w:drawing>
-          <wp:inline distT="0" distB="0" distL="0" distR="0">
+          <wp:inline distT="0" distB="0" distL="0" distR="0" wp14:anchorId="594DA511" wp14:editId="12C26614">
             <wp:extent cx="2737448" cy="2510287"/>
             <wp:effectExtent l="19050" t="0" r="5752" b="0"/>
             <wp:docPr id="32" name="Picture 32"/>
@@ -2730,7 +2751,7 @@
                     </pic:cNvPicPr>
                   </pic:nvPicPr>
                   <pic:blipFill>
-                    <a:blip r:embed="rId25" cstate="print"/>
+                    <a:blip r:embed="rId29" cstate="print"/>
                     <a:srcRect/>
                     <a:stretch>
                       <a:fillRect/>
@@ -2769,7 +2790,18 @@
         <w:spacing w:after="0" w:line="240" w:lineRule="auto"/>
       </w:pPr>
       <w:r>
-        <w:t>If an order is placed from a quote, display quote number and link to the corresponding quote</w:t>
+        <w:t xml:space="preserve">If an order is placed from a quote, display quote number and link to the corresponding </w:t>
+      </w:r>
+      <w:commentRangeStart w:id="4"/>
+      <w:r>
+        <w:t>quote</w:t>
+      </w:r>
+      <w:commentRangeEnd w:id="4"/>
+      <w:r>
+        <w:rPr>
+          <w:rStyle w:val="CommentReference"/>
+        </w:rPr>
+        <w:commentReference w:id="4"/>
       </w:r>
     </w:p>
     <w:p>
@@ -2798,7 +2830,7 @@
           <w:noProof/>
         </w:rPr>
         <w:drawing>
-          <wp:inline distT="0" distB="0" distL="0" distR="0">
+          <wp:inline distT="0" distB="0" distL="0" distR="0" wp14:anchorId="46D2CC21" wp14:editId="1FEDF70A">
             <wp:extent cx="3262744" cy="2966068"/>
             <wp:effectExtent l="19050" t="0" r="0" b="0"/>
             <wp:docPr id="43" name="Picture 43"/>
@@ -2815,7 +2847,7 @@
                     </pic:cNvPicPr>
                   </pic:nvPicPr>
                   <pic:blipFill>
-                    <a:blip r:embed="rId26" cstate="print"/>
+                    <a:blip r:embed="rId30" cstate="print"/>
                     <a:srcRect/>
                     <a:stretch>
                       <a:fillRect/>
@@ -2930,15 +2962,7 @@
         <w:t xml:space="preserve"> 2021)</w:t>
       </w:r>
       <w:r>
-        <w:t xml:space="preserve">. Old system is currently too slow, </w:t>
-      </w:r>
-      <w:proofErr w:type="spellStart"/>
-      <w:r>
-        <w:t>Magento</w:t>
-      </w:r>
-      <w:proofErr w:type="spellEnd"/>
-      <w:r>
-        <w:t xml:space="preserve"> is fast</w:t>
+        <w:t>. Old system is currently too slow, Magento is fast</w:t>
       </w:r>
       <w:r>
         <w:t>er</w:t>
@@ -2957,7 +2981,7 @@
           <w:noProof/>
         </w:rPr>
         <w:drawing>
-          <wp:inline distT="0" distB="0" distL="0" distR="0">
+          <wp:inline distT="0" distB="0" distL="0" distR="0" wp14:anchorId="072B0770" wp14:editId="18C90E22">
             <wp:extent cx="5943600" cy="1298257"/>
             <wp:effectExtent l="19050" t="0" r="0" b="0"/>
             <wp:docPr id="35" name="Picture 35"/>
@@ -2974,7 +2998,7 @@
                     </pic:cNvPicPr>
                   </pic:nvPicPr>
                   <pic:blipFill>
-                    <a:blip r:embed="rId27" cstate="print"/>
+                    <a:blip r:embed="rId31" cstate="print"/>
                     <a:srcRect/>
                     <a:stretch>
                       <a:fillRect/>
@@ -3079,15 +3103,7 @@
         <w:t>Link CSL to orders</w:t>
       </w:r>
       <w:r>
-        <w:t xml:space="preserve">, e.g. when I open order 61838, there is a link to the CSL. This feature is present in old backend, but absent in </w:t>
-      </w:r>
-      <w:proofErr w:type="spellStart"/>
-      <w:r>
-        <w:t>Magento</w:t>
-      </w:r>
-      <w:proofErr w:type="spellEnd"/>
-      <w:r>
-        <w:t xml:space="preserve"> backend</w:t>
+        <w:t>, e.g. when I open order 61838, there is a link to the CSL. This feature is present in old backend, but absent in Magento backend</w:t>
       </w:r>
     </w:p>
     <w:p>
@@ -3100,7 +3116,7 @@
           <w:noProof/>
         </w:rPr>
         <w:drawing>
-          <wp:inline distT="0" distB="0" distL="0" distR="0">
+          <wp:inline distT="0" distB="0" distL="0" distR="0" wp14:anchorId="742FFBE6" wp14:editId="6FDFA6AE">
             <wp:extent cx="3086459" cy="1876659"/>
             <wp:effectExtent l="19050" t="0" r="0" b="0"/>
             <wp:docPr id="2" name="Picture 1"/>
@@ -3117,7 +3133,7 @@
                     </pic:cNvPicPr>
                   </pic:nvPicPr>
                   <pic:blipFill>
-                    <a:blip r:embed="rId28" cstate="print"/>
+                    <a:blip r:embed="rId32" cstate="print"/>
                     <a:srcRect/>
                     <a:stretch>
                       <a:fillRect/>
@@ -3256,7 +3272,7 @@
           <w:noProof/>
         </w:rPr>
         <w:drawing>
-          <wp:inline distT="0" distB="0" distL="0" distR="0">
+          <wp:inline distT="0" distB="0" distL="0" distR="0" wp14:anchorId="720A526D" wp14:editId="11090B1F">
             <wp:extent cx="5943600" cy="671385"/>
             <wp:effectExtent l="19050" t="0" r="0" b="0"/>
             <wp:docPr id="14" name="Picture 7"/>
@@ -3273,7 +3289,7 @@
                     </pic:cNvPicPr>
                   </pic:nvPicPr>
                   <pic:blipFill>
-                    <a:blip r:embed="rId29" cstate="print"/>
+                    <a:blip r:embed="rId33" cstate="print"/>
                     <a:srcRect/>
                     <a:stretch>
                       <a:fillRect/>
@@ -3345,7 +3361,7 @@
           <w:noProof/>
         </w:rPr>
         <w:drawing>
-          <wp:inline distT="0" distB="0" distL="0" distR="0">
+          <wp:inline distT="0" distB="0" distL="0" distR="0" wp14:anchorId="22FC70EA" wp14:editId="498493E1">
             <wp:extent cx="3224482" cy="1303877"/>
             <wp:effectExtent l="19050" t="0" r="0" b="0"/>
             <wp:docPr id="6" name="Picture 4"/>
@@ -3362,7 +3378,7 @@
                     </pic:cNvPicPr>
                   </pic:nvPicPr>
                   <pic:blipFill>
-                    <a:blip r:embed="rId30" cstate="print"/>
+                    <a:blip r:embed="rId34" cstate="print"/>
                     <a:srcRect/>
                     <a:stretch>
                       <a:fillRect/>
@@ -3401,7 +3417,7 @@
           <w:noProof/>
         </w:rPr>
         <w:drawing>
-          <wp:inline distT="0" distB="0" distL="0" distR="0">
+          <wp:inline distT="0" distB="0" distL="0" distR="0" wp14:anchorId="7E29F487" wp14:editId="2A96DE6C">
             <wp:extent cx="3086459" cy="1199603"/>
             <wp:effectExtent l="19050" t="0" r="0" b="0"/>
             <wp:docPr id="9" name="Picture 10"/>
@@ -3418,7 +3434,7 @@
                     </pic:cNvPicPr>
                   </pic:nvPicPr>
                   <pic:blipFill>
-                    <a:blip r:embed="rId31" cstate="print"/>
+                    <a:blip r:embed="rId35" cstate="print"/>
                     <a:srcRect/>
                     <a:stretch>
                       <a:fillRect/>
@@ -3485,7 +3501,7 @@
           <w:noProof/>
         </w:rPr>
         <w:drawing>
-          <wp:inline distT="0" distB="0" distL="0" distR="0">
+          <wp:inline distT="0" distB="0" distL="0" distR="0" wp14:anchorId="78DFA6FA" wp14:editId="3715CB8B">
             <wp:extent cx="2905305" cy="1126202"/>
             <wp:effectExtent l="19050" t="0" r="9345" b="0"/>
             <wp:docPr id="15" name="Picture 10"/>
@@ -3502,7 +3518,7 @@
                     </pic:cNvPicPr>
                   </pic:nvPicPr>
                   <pic:blipFill>
-                    <a:blip r:embed="rId32" cstate="print"/>
+                    <a:blip r:embed="rId36" cstate="print"/>
                     <a:srcRect/>
                     <a:stretch>
                       <a:fillRect/>
@@ -3550,7 +3566,7 @@
           <w:noProof/>
         </w:rPr>
         <w:drawing>
-          <wp:inline distT="0" distB="0" distL="0" distR="0">
+          <wp:inline distT="0" distB="0" distL="0" distR="0" wp14:anchorId="5A2E5DC0" wp14:editId="3FCF68D0">
             <wp:extent cx="3586792" cy="3390896"/>
             <wp:effectExtent l="19050" t="0" r="0" b="0"/>
             <wp:docPr id="16" name="Picture 13"/>
@@ -3567,7 +3583,7 @@
                     </pic:cNvPicPr>
                   </pic:nvPicPr>
                   <pic:blipFill>
-                    <a:blip r:embed="rId33" cstate="print"/>
+                    <a:blip r:embed="rId37" cstate="print"/>
                     <a:srcRect/>
                     <a:stretch>
                       <a:fillRect/>
@@ -3650,7 +3666,7 @@
           <w:noProof/>
         </w:rPr>
         <w:drawing>
-          <wp:inline distT="0" distB="0" distL="0" distR="0">
+          <wp:inline distT="0" distB="0" distL="0" distR="0" wp14:anchorId="12F4DA24" wp14:editId="5661641A">
             <wp:extent cx="5943600" cy="1289966"/>
             <wp:effectExtent l="19050" t="0" r="0" b="0"/>
             <wp:docPr id="12" name="Picture 4"/>
@@ -3667,7 +3683,7 @@
                     </pic:cNvPicPr>
                   </pic:nvPicPr>
                   <pic:blipFill>
-                    <a:blip r:embed="rId34" cstate="print"/>
+                    <a:blip r:embed="rId38" cstate="print"/>
                     <a:srcRect/>
                     <a:stretch>
                       <a:fillRect/>
@@ -3706,19 +3722,7 @@
         <w:spacing w:after="0" w:line="240" w:lineRule="auto"/>
       </w:pPr>
       <w:r>
-        <w:t xml:space="preserve">Old backend has a side bar with different search functions which is more efficient. With </w:t>
-      </w:r>
-      <w:proofErr w:type="spellStart"/>
-      <w:r>
-        <w:t>Magento</w:t>
-      </w:r>
-      <w:proofErr w:type="spellEnd"/>
-      <w:r>
-        <w:t xml:space="preserve">, we currently need to select </w:t>
-      </w:r>
-      <w:proofErr w:type="gramStart"/>
-      <w:r>
-        <w:t>sales</w:t>
+        <w:t>Old backend has a side bar with different search functions which is more efficient. With Magento, we currently need to select sales</w:t>
       </w:r>
       <w:r>
         <w:sym w:font="Wingdings" w:char="F0E0"/>
@@ -3729,7 +3733,6 @@
       <w:r>
         <w:sym w:font="Wingdings" w:char="F0E0"/>
       </w:r>
-      <w:proofErr w:type="gramEnd"/>
       <w:r>
         <w:t xml:space="preserve"> quotations before we can access the search bar. </w:t>
       </w:r>
@@ -3753,7 +3756,7 @@
           <w:noProof/>
         </w:rPr>
         <w:drawing>
-          <wp:inline distT="0" distB="0" distL="0" distR="0">
+          <wp:inline distT="0" distB="0" distL="0" distR="0" wp14:anchorId="714A2F28" wp14:editId="45FFF915">
             <wp:extent cx="1207770" cy="2312035"/>
             <wp:effectExtent l="19050" t="0" r="0" b="0"/>
             <wp:docPr id="17" name="Picture 16"/>
@@ -3770,7 +3773,7 @@
                     </pic:cNvPicPr>
                   </pic:nvPicPr>
                   <pic:blipFill>
-                    <a:blip r:embed="rId35" cstate="print"/>
+                    <a:blip r:embed="rId39" cstate="print"/>
                     <a:srcRect/>
                     <a:stretch>
                       <a:fillRect/>
@@ -3829,9 +3832,145 @@
 </w:document>
 </file>
 
+<file path=word/comments.xml><?xml version="1.0" encoding="utf-8"?>
+<w:comments xmlns:wpc="http://schemas.microsoft.com/office/word/2010/wordprocessingCanvas" xmlns:cx="http://schemas.microsoft.com/office/drawing/2014/chartex" xmlns:cx1="http://schemas.microsoft.com/office/drawing/2015/9/8/chartex" xmlns:cx2="http://schemas.microsoft.com/office/drawing/2015/10/21/chartex" xmlns:cx3="http://schemas.microsoft.com/office/drawing/2016/5/9/chartex" xmlns:cx4="http://schemas.microsoft.com/office/drawing/2016/5/10/chartex" xmlns:cx5="http://schemas.microsoft.com/office/drawing/2016/5/11/chartex" xmlns:cx6="http://schemas.microsoft.com/office/drawing/2016/5/12/chartex" xmlns:cx7="http://schemas.microsoft.com/office/drawing/2016/5/13/chartex" xmlns:cx8="http://schemas.microsoft.com/office/drawing/2016/5/14/chartex" xmlns:mc="http://schemas.openxmlformats.org/markup-compatibility/2006" xmlns:aink="http://schemas.microsoft.com/office/drawing/2016/ink" xmlns:am3d="http://schemas.microsoft.com/office/drawing/2017/model3d" xmlns:o="urn:schemas-microsoft-com:office:office" xmlns:r="http://schemas.openxmlformats.org/officeDocument/2006/relationships" xmlns:m="http://schemas.openxmlformats.org/officeDocument/2006/math" xmlns:v="urn:schemas-microsoft-com:vml" xmlns:wp14="http://schemas.microsoft.com/office/word/2010/wordprocessingDrawing" xmlns:wp="http://schemas.openxmlformats.org/drawingml/2006/wordprocessingDrawing" xmlns:w10="urn:schemas-microsoft-com:office:word" xmlns:w="http://schemas.openxmlformats.org/wordprocessingml/2006/main" xmlns:w14="http://schemas.microsoft.com/office/word/2010/wordml" xmlns:w15="http://schemas.microsoft.com/office/word/2012/wordml" xmlns:w16cex="http://schemas.microsoft.com/office/word/2018/wordml/cex" xmlns:w16cid="http://schemas.microsoft.com/office/word/2016/wordml/cid" xmlns:w16="http://schemas.microsoft.com/office/word/2018/wordml" xmlns:w16se="http://schemas.microsoft.com/office/word/2015/wordml/symex" xmlns:wpg="http://schemas.microsoft.com/office/word/2010/wordprocessingGroup" xmlns:wpi="http://schemas.microsoft.com/office/word/2010/wordprocessingInk" xmlns:wne="http://schemas.microsoft.com/office/word/2006/wordml" xmlns:wps="http://schemas.microsoft.com/office/word/2010/wordprocessingShape" mc:Ignorable="w14 w15 w16se w16cid w16 w16cex wp14">
+  <w:comment w:id="0" w:author="Wenzhen Gong" w:date="2021-03-26T11:49:00Z" w:initials="WG">
+    <w:p>
+      <w:pPr>
+        <w:pStyle w:val="CommentText"/>
+      </w:pPr>
+      <w:r>
+        <w:rPr>
+          <w:rStyle w:val="CommentReference"/>
+        </w:rPr>
+        <w:annotationRef/>
+      </w:r>
+      <w:r>
+        <w:t xml:space="preserve">One at the top one at the bottom, toolbox to realize </w:t>
+      </w:r>
+      <w:proofErr w:type="spellStart"/>
+      <w:r>
+        <w:t>css</w:t>
+      </w:r>
+      <w:proofErr w:type="spellEnd"/>
+    </w:p>
+  </w:comment>
+  <w:comment w:id="1" w:author="Wenzhen Gong" w:date="2021-03-26T12:04:00Z" w:initials="WG">
+    <w:p>
+      <w:pPr>
+        <w:pStyle w:val="CommentText"/>
+      </w:pPr>
+      <w:r>
+        <w:rPr>
+          <w:rStyle w:val="CommentReference"/>
+        </w:rPr>
+        <w:annotationRef/>
+      </w:r>
+      <w:r>
+        <w:rPr>
+          <w:rStyle w:val="CommentReference"/>
+        </w:rPr>
+        <w:t>Refer to old website</w:t>
+      </w:r>
+    </w:p>
+  </w:comment>
+  <w:comment w:id="2" w:author="Wenzhen Gong" w:date="2021-03-26T12:09:00Z" w:initials="WG">
+    <w:p>
+      <w:pPr>
+        <w:pStyle w:val="CommentText"/>
+      </w:pPr>
+      <w:r>
+        <w:rPr>
+          <w:rStyle w:val="CommentReference"/>
+        </w:rPr>
+        <w:annotationRef/>
+      </w:r>
+      <w:r>
+        <w:rPr>
+          <w:rStyle w:val="CommentReference"/>
+        </w:rPr>
+        <w:t>Somehow show order number under corresponding Quote</w:t>
+      </w:r>
+    </w:p>
+  </w:comment>
+  <w:comment w:id="3" w:author="Wenzhen Gong" w:date="2021-03-26T12:07:00Z" w:initials="WG">
+    <w:p>
+      <w:pPr>
+        <w:pStyle w:val="CommentText"/>
+      </w:pPr>
+      <w:r>
+        <w:rPr>
+          <w:rStyle w:val="CommentReference"/>
+        </w:rPr>
+        <w:annotationRef/>
+      </w:r>
+      <w:r>
+        <w:rPr>
+          <w:rStyle w:val="CommentReference"/>
+        </w:rPr>
+        <w:t>Refer to old website</w:t>
+      </w:r>
+    </w:p>
+  </w:comment>
+  <w:comment w:id="4" w:author="Wenzhen Gong" w:date="2021-03-26T12:09:00Z" w:initials="WG">
+    <w:p>
+      <w:pPr>
+        <w:pStyle w:val="CommentText"/>
+        <w:rPr>
+          <w:sz w:val="16"/>
+          <w:szCs w:val="16"/>
+        </w:rPr>
+      </w:pPr>
+      <w:r>
+        <w:rPr>
+          <w:rStyle w:val="CommentReference"/>
+        </w:rPr>
+        <w:annotationRef/>
+      </w:r>
+      <w:r>
+        <w:rPr>
+          <w:rStyle w:val="CommentReference"/>
+        </w:rPr>
+        <w:t>Refer to previous comment</w:t>
+      </w:r>
+    </w:p>
+  </w:comment>
+</w:comments>
+</file>
+
+<file path=word/commentsExtended.xml><?xml version="1.0" encoding="utf-8"?>
+<w15:commentsEx xmlns:wpc="http://schemas.microsoft.com/office/word/2010/wordprocessingCanvas" xmlns:cx="http://schemas.microsoft.com/office/drawing/2014/chartex" xmlns:cx1="http://schemas.microsoft.com/office/drawing/2015/9/8/chartex" xmlns:cx2="http://schemas.microsoft.com/office/drawing/2015/10/21/chartex" xmlns:cx3="http://schemas.microsoft.com/office/drawing/2016/5/9/chartex" xmlns:cx4="http://schemas.microsoft.com/office/drawing/2016/5/10/chartex" xmlns:cx5="http://schemas.microsoft.com/office/drawing/2016/5/11/chartex" xmlns:cx6="http://schemas.microsoft.com/office/drawing/2016/5/12/chartex" xmlns:cx7="http://schemas.microsoft.com/office/drawing/2016/5/13/chartex" xmlns:cx8="http://schemas.microsoft.com/office/drawing/2016/5/14/chartex" xmlns:mc="http://schemas.openxmlformats.org/markup-compatibility/2006" xmlns:aink="http://schemas.microsoft.com/office/drawing/2016/ink" xmlns:am3d="http://schemas.microsoft.com/office/drawing/2017/model3d" xmlns:o="urn:schemas-microsoft-com:office:office" xmlns:r="http://schemas.openxmlformats.org/officeDocument/2006/relationships" xmlns:m="http://schemas.openxmlformats.org/officeDocument/2006/math" xmlns:v="urn:schemas-microsoft-com:vml" xmlns:wp14="http://schemas.microsoft.com/office/word/2010/wordprocessingDrawing" xmlns:wp="http://schemas.openxmlformats.org/drawingml/2006/wordprocessingDrawing" xmlns:w10="urn:schemas-microsoft-com:office:word" xmlns:w="http://schemas.openxmlformats.org/wordprocessingml/2006/main" xmlns:w14="http://schemas.microsoft.com/office/word/2010/wordml" xmlns:w15="http://schemas.microsoft.com/office/word/2012/wordml" xmlns:w16cex="http://schemas.microsoft.com/office/word/2018/wordml/cex" xmlns:w16cid="http://schemas.microsoft.com/office/word/2016/wordml/cid" xmlns:w16="http://schemas.microsoft.com/office/word/2018/wordml" xmlns:w16se="http://schemas.microsoft.com/office/word/2015/wordml/symex" xmlns:wpg="http://schemas.microsoft.com/office/word/2010/wordprocessingGroup" xmlns:wpi="http://schemas.microsoft.com/office/word/2010/wordprocessingInk" xmlns:wne="http://schemas.microsoft.com/office/word/2006/wordml" xmlns:wps="http://schemas.microsoft.com/office/word/2010/wordprocessingShape" mc:Ignorable="w14 w15 w16se w16cid w16 w16cex wp14">
+  <w15:commentEx w15:paraId="389373A3" w15:done="0"/>
+  <w15:commentEx w15:paraId="02273089" w15:done="0"/>
+  <w15:commentEx w15:paraId="5E03102D" w15:done="0"/>
+  <w15:commentEx w15:paraId="396F7E8C" w15:done="0"/>
+  <w15:commentEx w15:paraId="5583BB35" w15:done="0"/>
+</w15:commentsEx>
+</file>
+
+<file path=word/commentsExtensible.xml><?xml version="1.0" encoding="utf-8"?>
+<w16cex:commentsExtensible xmlns:wpc="http://schemas.microsoft.com/office/word/2010/wordprocessingCanvas" xmlns:cx="http://schemas.microsoft.com/office/drawing/2014/chartex" xmlns:cx1="http://schemas.microsoft.com/office/drawing/2015/9/8/chartex" xmlns:cx2="http://schemas.microsoft.com/office/drawing/2015/10/21/chartex" xmlns:cx3="http://schemas.microsoft.com/office/drawing/2016/5/9/chartex" xmlns:cx4="http://schemas.microsoft.com/office/drawing/2016/5/10/chartex" xmlns:cx5="http://schemas.microsoft.com/office/drawing/2016/5/11/chartex" xmlns:cx6="http://schemas.microsoft.com/office/drawing/2016/5/12/chartex" xmlns:cx7="http://schemas.microsoft.com/office/drawing/2016/5/13/chartex" xmlns:cx8="http://schemas.microsoft.com/office/drawing/2016/5/14/chartex" xmlns:mc="http://schemas.openxmlformats.org/markup-compatibility/2006" xmlns:aink="http://schemas.microsoft.com/office/drawing/2016/ink" xmlns:am3d="http://schemas.microsoft.com/office/drawing/2017/model3d" xmlns:o="urn:schemas-microsoft-com:office:office" xmlns:r="http://schemas.openxmlformats.org/officeDocument/2006/relationships" xmlns:m="http://schemas.openxmlformats.org/officeDocument/2006/math" xmlns:v="urn:schemas-microsoft-com:vml" xmlns:wp14="http://schemas.microsoft.com/office/word/2010/wordprocessingDrawing" xmlns:wp="http://schemas.openxmlformats.org/drawingml/2006/wordprocessingDrawing" xmlns:w10="urn:schemas-microsoft-com:office:word" xmlns:w="http://schemas.openxmlformats.org/wordprocessingml/2006/main" xmlns:w14="http://schemas.microsoft.com/office/word/2010/wordml" xmlns:w15="http://schemas.microsoft.com/office/word/2012/wordml" xmlns:w16cex="http://schemas.microsoft.com/office/word/2018/wordml/cex" xmlns:w16cid="http://schemas.microsoft.com/office/word/2016/wordml/cid" xmlns:w16="http://schemas.microsoft.com/office/word/2018/wordml" xmlns:w16se="http://schemas.microsoft.com/office/word/2015/wordml/symex" xmlns:wpg="http://schemas.microsoft.com/office/word/2010/wordprocessingGroup" xmlns:wpi="http://schemas.microsoft.com/office/word/2010/wordprocessingInk" xmlns:wne="http://schemas.microsoft.com/office/word/2006/wordml" xmlns:wps="http://schemas.microsoft.com/office/word/2010/wordprocessingShape" mc:Ignorable="w14 w15 w16se w16cid w16 w16cex wp14">
+  <w16cex:commentExtensible w16cex:durableId="240848C4" w16cex:dateUtc="2021-03-26T18:49:00Z"/>
+  <w16cex:commentExtensible w16cex:durableId="24084C32" w16cex:dateUtc="2021-03-26T19:04:00Z"/>
+  <w16cex:commentExtensible w16cex:durableId="24084D5E" w16cex:dateUtc="2021-03-26T19:09:00Z"/>
+  <w16cex:commentExtensible w16cex:durableId="24084D19" w16cex:dateUtc="2021-03-26T19:07:00Z"/>
+  <w16cex:commentExtensible w16cex:durableId="24084D73" w16cex:dateUtc="2021-03-26T19:09:00Z"/>
+</w16cex:commentsExtensible>
+</file>
+
+<file path=word/commentsIds.xml><?xml version="1.0" encoding="utf-8"?>
+<w16cid:commentsIds xmlns:wpc="http://schemas.microsoft.com/office/word/2010/wordprocessingCanvas" xmlns:cx="http://schemas.microsoft.com/office/drawing/2014/chartex" xmlns:cx1="http://schemas.microsoft.com/office/drawing/2015/9/8/chartex" xmlns:cx2="http://schemas.microsoft.com/office/drawing/2015/10/21/chartex" xmlns:cx3="http://schemas.microsoft.com/office/drawing/2016/5/9/chartex" xmlns:cx4="http://schemas.microsoft.com/office/drawing/2016/5/10/chartex" xmlns:cx5="http://schemas.microsoft.com/office/drawing/2016/5/11/chartex" xmlns:cx6="http://schemas.microsoft.com/office/drawing/2016/5/12/chartex" xmlns:cx7="http://schemas.microsoft.com/office/drawing/2016/5/13/chartex" xmlns:cx8="http://schemas.microsoft.com/office/drawing/2016/5/14/chartex" xmlns:mc="http://schemas.openxmlformats.org/markup-compatibility/2006" xmlns:aink="http://schemas.microsoft.com/office/drawing/2016/ink" xmlns:am3d="http://schemas.microsoft.com/office/drawing/2017/model3d" xmlns:o="urn:schemas-microsoft-com:office:office" xmlns:r="http://schemas.openxmlformats.org/officeDocument/2006/relationships" xmlns:m="http://schemas.openxmlformats.org/officeDocument/2006/math" xmlns:v="urn:schemas-microsoft-com:vml" xmlns:wp14="http://schemas.microsoft.com/office/word/2010/wordprocessingDrawing" xmlns:wp="http://schemas.openxmlformats.org/drawingml/2006/wordprocessingDrawing" xmlns:w10="urn:schemas-microsoft-com:office:word" xmlns:w="http://schemas.openxmlformats.org/wordprocessingml/2006/main" xmlns:w14="http://schemas.microsoft.com/office/word/2010/wordml" xmlns:w15="http://schemas.microsoft.com/office/word/2012/wordml" xmlns:w16cex="http://schemas.microsoft.com/office/word/2018/wordml/cex" xmlns:w16cid="http://schemas.microsoft.com/office/word/2016/wordml/cid" xmlns:w16="http://schemas.microsoft.com/office/word/2018/wordml" xmlns:w16se="http://schemas.microsoft.com/office/word/2015/wordml/symex" xmlns:wpg="http://schemas.microsoft.com/office/word/2010/wordprocessingGroup" xmlns:wpi="http://schemas.microsoft.com/office/word/2010/wordprocessingInk" xmlns:wne="http://schemas.microsoft.com/office/word/2006/wordml" xmlns:wps="http://schemas.microsoft.com/office/word/2010/wordprocessingShape" mc:Ignorable="w14 w15 w16se w16cid w16 w16cex wp14">
+  <w16cid:commentId w16cid:paraId="389373A3" w16cid:durableId="240848C4"/>
+  <w16cid:commentId w16cid:paraId="02273089" w16cid:durableId="24084C32"/>
+  <w16cid:commentId w16cid:paraId="5E03102D" w16cid:durableId="24084D5E"/>
+  <w16cid:commentId w16cid:paraId="396F7E8C" w16cid:durableId="24084D19"/>
+  <w16cid:commentId w16cid:paraId="5583BB35" w16cid:durableId="24084D73"/>
+</w16cid:commentsIds>
+</file>
+
 <file path=word/numbering.xml><?xml version="1.0" encoding="utf-8"?>
-<w:numbering xmlns:ve="http://schemas.openxmlformats.org/markup-compatibility/2006" xmlns:o="urn:schemas-microsoft-com:office:office" xmlns:r="http://schemas.openxmlformats.org/officeDocument/2006/relationships" xmlns:m="http://schemas.openxmlformats.org/officeDocument/2006/math" xmlns:v="urn:schemas-microsoft-com:vml" xmlns:wp="http://schemas.openxmlformats.org/drawingml/2006/wordprocessingDrawing" xmlns:w10="urn:schemas-microsoft-com:office:word" xmlns:w="http://schemas.openxmlformats.org/wordprocessingml/2006/main" xmlns:wne="http://schemas.microsoft.com/office/word/2006/wordml">
-  <w:abstractNum w:abstractNumId="0">
+<w:numbering xmlns:wpc="http://schemas.microsoft.com/office/word/2010/wordprocessingCanvas" xmlns:cx="http://schemas.microsoft.com/office/drawing/2014/chartex" xmlns:cx1="http://schemas.microsoft.com/office/drawing/2015/9/8/chartex" xmlns:cx2="http://schemas.microsoft.com/office/drawing/2015/10/21/chartex" xmlns:cx3="http://schemas.microsoft.com/office/drawing/2016/5/9/chartex" xmlns:cx4="http://schemas.microsoft.com/office/drawing/2016/5/10/chartex" xmlns:cx5="http://schemas.microsoft.com/office/drawing/2016/5/11/chartex" xmlns:cx6="http://schemas.microsoft.com/office/drawing/2016/5/12/chartex" xmlns:cx7="http://schemas.microsoft.com/office/drawing/2016/5/13/chartex" xmlns:cx8="http://schemas.microsoft.com/office/drawing/2016/5/14/chartex" xmlns:mc="http://schemas.openxmlformats.org/markup-compatibility/2006" xmlns:aink="http://schemas.microsoft.com/office/drawing/2016/ink" xmlns:am3d="http://schemas.microsoft.com/office/drawing/2017/model3d" xmlns:o="urn:schemas-microsoft-com:office:office" xmlns:r="http://schemas.openxmlformats.org/officeDocument/2006/relationships" xmlns:m="http://schemas.openxmlformats.org/officeDocument/2006/math" xmlns:v="urn:schemas-microsoft-com:vml" xmlns:wp14="http://schemas.microsoft.com/office/word/2010/wordprocessingDrawing" xmlns:wp="http://schemas.openxmlformats.org/drawingml/2006/wordprocessingDrawing" xmlns:w10="urn:schemas-microsoft-com:office:word" xmlns:w="http://schemas.openxmlformats.org/wordprocessingml/2006/main" xmlns:w14="http://schemas.microsoft.com/office/word/2010/wordml" xmlns:w15="http://schemas.microsoft.com/office/word/2012/wordml" xmlns:w16cex="http://schemas.microsoft.com/office/word/2018/wordml/cex" xmlns:w16cid="http://schemas.microsoft.com/office/word/2016/wordml/cid" xmlns:w16="http://schemas.microsoft.com/office/word/2018/wordml" xmlns:w16se="http://schemas.microsoft.com/office/word/2015/wordml/symex" xmlns:wpg="http://schemas.microsoft.com/office/word/2010/wordprocessingGroup" xmlns:wpi="http://schemas.microsoft.com/office/word/2010/wordprocessingInk" xmlns:wne="http://schemas.microsoft.com/office/word/2006/wordml" xmlns:wps="http://schemas.microsoft.com/office/word/2010/wordprocessingShape" mc:Ignorable="w14 w15 w16se w16cid w16 w16cex wp14">
+  <w:abstractNum w:abstractNumId="0" w15:restartNumberingAfterBreak="0">
     <w:nsid w:val="036C6383"/>
     <w:multiLevelType w:val="hybridMultilevel"/>
     <w:tmpl w:val="C81A0CDC"/>
@@ -3944,7 +4083,7 @@
       </w:rPr>
     </w:lvl>
   </w:abstractNum>
-  <w:abstractNum w:abstractNumId="1">
+  <w:abstractNum w:abstractNumId="1" w15:restartNumberingAfterBreak="0">
     <w:nsid w:val="09C62E27"/>
     <w:multiLevelType w:val="hybridMultilevel"/>
     <w:tmpl w:val="A4CCB6D6"/>
@@ -4030,7 +4169,7 @@
       </w:pPr>
     </w:lvl>
   </w:abstractNum>
-  <w:abstractNum w:abstractNumId="2">
+  <w:abstractNum w:abstractNumId="2" w15:restartNumberingAfterBreak="0">
     <w:nsid w:val="0E1D177E"/>
     <w:multiLevelType w:val="hybridMultilevel"/>
     <w:tmpl w:val="C4661156"/>
@@ -4143,7 +4282,7 @@
       </w:rPr>
     </w:lvl>
   </w:abstractNum>
-  <w:abstractNum w:abstractNumId="3">
+  <w:abstractNum w:abstractNumId="3" w15:restartNumberingAfterBreak="0">
     <w:nsid w:val="137E6A08"/>
     <w:multiLevelType w:val="hybridMultilevel"/>
     <w:tmpl w:val="8D429FBE"/>
@@ -4229,7 +4368,7 @@
       </w:pPr>
     </w:lvl>
   </w:abstractNum>
-  <w:abstractNum w:abstractNumId="4">
+  <w:abstractNum w:abstractNumId="4" w15:restartNumberingAfterBreak="0">
     <w:nsid w:val="1C39718B"/>
     <w:multiLevelType w:val="hybridMultilevel"/>
     <w:tmpl w:val="7D0E1F66"/>
@@ -4315,7 +4454,7 @@
       </w:pPr>
     </w:lvl>
   </w:abstractNum>
-  <w:abstractNum w:abstractNumId="5">
+  <w:abstractNum w:abstractNumId="5" w15:restartNumberingAfterBreak="0">
     <w:nsid w:val="282540B7"/>
     <w:multiLevelType w:val="hybridMultilevel"/>
     <w:tmpl w:val="C5108D2E"/>
@@ -4428,7 +4567,7 @@
       </w:rPr>
     </w:lvl>
   </w:abstractNum>
-  <w:abstractNum w:abstractNumId="6">
+  <w:abstractNum w:abstractNumId="6" w15:restartNumberingAfterBreak="0">
     <w:nsid w:val="38276ABD"/>
     <w:multiLevelType w:val="hybridMultilevel"/>
     <w:tmpl w:val="4F20091E"/>
@@ -4541,7 +4680,7 @@
       </w:rPr>
     </w:lvl>
   </w:abstractNum>
-  <w:abstractNum w:abstractNumId="7">
+  <w:abstractNum w:abstractNumId="7" w15:restartNumberingAfterBreak="0">
     <w:nsid w:val="39AA734F"/>
     <w:multiLevelType w:val="hybridMultilevel"/>
     <w:tmpl w:val="8E50072E"/>
@@ -4627,7 +4766,7 @@
       </w:pPr>
     </w:lvl>
   </w:abstractNum>
-  <w:abstractNum w:abstractNumId="8">
+  <w:abstractNum w:abstractNumId="8" w15:restartNumberingAfterBreak="0">
     <w:nsid w:val="3CDE4C00"/>
     <w:multiLevelType w:val="hybridMultilevel"/>
     <w:tmpl w:val="A558BFC4"/>
@@ -4713,7 +4852,7 @@
       </w:pPr>
     </w:lvl>
   </w:abstractNum>
-  <w:abstractNum w:abstractNumId="9">
+  <w:abstractNum w:abstractNumId="9" w15:restartNumberingAfterBreak="0">
     <w:nsid w:val="4D3E0353"/>
     <w:multiLevelType w:val="hybridMultilevel"/>
     <w:tmpl w:val="2E46C3D4"/>
@@ -4826,7 +4965,7 @@
       </w:rPr>
     </w:lvl>
   </w:abstractNum>
-  <w:abstractNum w:abstractNumId="10">
+  <w:abstractNum w:abstractNumId="10" w15:restartNumberingAfterBreak="0">
     <w:nsid w:val="5B2863F0"/>
     <w:multiLevelType w:val="hybridMultilevel"/>
     <w:tmpl w:val="903246BC"/>
@@ -4939,7 +5078,7 @@
       </w:rPr>
     </w:lvl>
   </w:abstractNum>
-  <w:abstractNum w:abstractNumId="11">
+  <w:abstractNum w:abstractNumId="11" w15:restartNumberingAfterBreak="0">
     <w:nsid w:val="5EE242C6"/>
     <w:multiLevelType w:val="hybridMultilevel"/>
     <w:tmpl w:val="E8720338"/>
@@ -5025,7 +5164,7 @@
       </w:pPr>
     </w:lvl>
   </w:abstractNum>
-  <w:abstractNum w:abstractNumId="12">
+  <w:abstractNum w:abstractNumId="12" w15:restartNumberingAfterBreak="0">
     <w:nsid w:val="66BC7D1B"/>
     <w:multiLevelType w:val="hybridMultilevel"/>
     <w:tmpl w:val="7E9A43AE"/>
@@ -5138,7 +5277,7 @@
       </w:rPr>
     </w:lvl>
   </w:abstractNum>
-  <w:abstractNum w:abstractNumId="13">
+  <w:abstractNum w:abstractNumId="13" w15:restartNumberingAfterBreak="0">
     <w:nsid w:val="73CA6C16"/>
     <w:multiLevelType w:val="hybridMultilevel"/>
     <w:tmpl w:val="8BCC97E8"/>
@@ -5251,7 +5390,7 @@
       </w:rPr>
     </w:lvl>
   </w:abstractNum>
-  <w:abstractNum w:abstractNumId="14">
+  <w:abstractNum w:abstractNumId="14" w15:restartNumberingAfterBreak="0">
     <w:nsid w:val="76A84D68"/>
     <w:multiLevelType w:val="hybridMultilevel"/>
     <w:tmpl w:val="7D0E1F66"/>
@@ -5337,7 +5476,7 @@
       </w:pPr>
     </w:lvl>
   </w:abstractNum>
-  <w:abstractNum w:abstractNumId="15">
+  <w:abstractNum w:abstractNumId="15" w15:restartNumberingAfterBreak="0">
     <w:nsid w:val="77250799"/>
     <w:multiLevelType w:val="hybridMultilevel"/>
     <w:tmpl w:val="38545858"/>
@@ -5501,8 +5640,16 @@
 </w:numbering>
 </file>
 
+<file path=word/people.xml><?xml version="1.0" encoding="utf-8"?>
+<w15:people xmlns:wpc="http://schemas.microsoft.com/office/word/2010/wordprocessingCanvas" xmlns:cx="http://schemas.microsoft.com/office/drawing/2014/chartex" xmlns:cx1="http://schemas.microsoft.com/office/drawing/2015/9/8/chartex" xmlns:cx2="http://schemas.microsoft.com/office/drawing/2015/10/21/chartex" xmlns:cx3="http://schemas.microsoft.com/office/drawing/2016/5/9/chartex" xmlns:cx4="http://schemas.microsoft.com/office/drawing/2016/5/10/chartex" xmlns:cx5="http://schemas.microsoft.com/office/drawing/2016/5/11/chartex" xmlns:cx6="http://schemas.microsoft.com/office/drawing/2016/5/12/chartex" xmlns:cx7="http://schemas.microsoft.com/office/drawing/2016/5/13/chartex" xmlns:cx8="http://schemas.microsoft.com/office/drawing/2016/5/14/chartex" xmlns:mc="http://schemas.openxmlformats.org/markup-compatibility/2006" xmlns:aink="http://schemas.microsoft.com/office/drawing/2016/ink" xmlns:am3d="http://schemas.microsoft.com/office/drawing/2017/model3d" xmlns:o="urn:schemas-microsoft-com:office:office" xmlns:r="http://schemas.openxmlformats.org/officeDocument/2006/relationships" xmlns:m="http://schemas.openxmlformats.org/officeDocument/2006/math" xmlns:v="urn:schemas-microsoft-com:vml" xmlns:wp14="http://schemas.microsoft.com/office/word/2010/wordprocessingDrawing" xmlns:wp="http://schemas.openxmlformats.org/drawingml/2006/wordprocessingDrawing" xmlns:w10="urn:schemas-microsoft-com:office:word" xmlns:w="http://schemas.openxmlformats.org/wordprocessingml/2006/main" xmlns:w14="http://schemas.microsoft.com/office/word/2010/wordml" xmlns:w15="http://schemas.microsoft.com/office/word/2012/wordml" xmlns:w16cex="http://schemas.microsoft.com/office/word/2018/wordml/cex" xmlns:w16cid="http://schemas.microsoft.com/office/word/2016/wordml/cid" xmlns:w16="http://schemas.microsoft.com/office/word/2018/wordml" xmlns:w16se="http://schemas.microsoft.com/office/word/2015/wordml/symex" xmlns:wpg="http://schemas.microsoft.com/office/word/2010/wordprocessingGroup" xmlns:wpi="http://schemas.microsoft.com/office/word/2010/wordprocessingInk" xmlns:wne="http://schemas.microsoft.com/office/word/2006/wordml" xmlns:wps="http://schemas.microsoft.com/office/word/2010/wordprocessingShape" mc:Ignorable="w14 w15 w16se w16cid w16 w16cex wp14">
+  <w15:person w15:author="Wenzhen Gong">
+    <w15:presenceInfo w15:providerId="Windows Live" w15:userId="77baec8ca056a000"/>
+  </w15:person>
+</w15:people>
+</file>
+
 <file path=word/styles.xml><?xml version="1.0" encoding="utf-8"?>
-<w:styles xmlns:r="http://schemas.openxmlformats.org/officeDocument/2006/relationships" xmlns:w="http://schemas.openxmlformats.org/wordprocessingml/2006/main">
+<w:styles xmlns:mc="http://schemas.openxmlformats.org/markup-compatibility/2006" xmlns:r="http://schemas.openxmlformats.org/officeDocument/2006/relationships" xmlns:w="http://schemas.openxmlformats.org/wordprocessingml/2006/main" xmlns:w14="http://schemas.microsoft.com/office/word/2010/wordml" xmlns:w15="http://schemas.microsoft.com/office/word/2012/wordml" xmlns:w16cex="http://schemas.microsoft.com/office/word/2018/wordml/cex" xmlns:w16cid="http://schemas.microsoft.com/office/word/2016/wordml/cid" xmlns:w16="http://schemas.microsoft.com/office/word/2018/wordml" xmlns:w16se="http://schemas.microsoft.com/office/word/2015/wordml/symex" mc:Ignorable="w14 w15 w16se w16cid w16 w16cex">
   <w:docDefaults>
     <w:rPrDefault>
       <w:rPr>
@@ -5518,144 +5665,383 @@
       </w:pPr>
     </w:pPrDefault>
   </w:docDefaults>
-  <w:latentStyles w:defLockedState="0" w:defUIPriority="99" w:defSemiHidden="1" w:defUnhideWhenUsed="1" w:defQFormat="0" w:count="267">
-    <w:lsdException w:name="Normal" w:semiHidden="0" w:uiPriority="0" w:unhideWhenUsed="0" w:qFormat="1"/>
-    <w:lsdException w:name="heading 1" w:semiHidden="0" w:uiPriority="9" w:unhideWhenUsed="0" w:qFormat="1"/>
-    <w:lsdException w:name="heading 2" w:uiPriority="9" w:qFormat="1"/>
-    <w:lsdException w:name="heading 3" w:uiPriority="9" w:qFormat="1"/>
-    <w:lsdException w:name="heading 4" w:uiPriority="9" w:qFormat="1"/>
-    <w:lsdException w:name="heading 5" w:uiPriority="9" w:qFormat="1"/>
-    <w:lsdException w:name="heading 6" w:uiPriority="9" w:qFormat="1"/>
-    <w:lsdException w:name="heading 7" w:uiPriority="9" w:qFormat="1"/>
-    <w:lsdException w:name="heading 8" w:uiPriority="9" w:qFormat="1"/>
-    <w:lsdException w:name="heading 9" w:uiPriority="9" w:qFormat="1"/>
-    <w:lsdException w:name="toc 1" w:uiPriority="39"/>
-    <w:lsdException w:name="toc 2" w:uiPriority="39"/>
-    <w:lsdException w:name="toc 3" w:uiPriority="39"/>
-    <w:lsdException w:name="toc 4" w:uiPriority="39"/>
-    <w:lsdException w:name="toc 5" w:uiPriority="39"/>
-    <w:lsdException w:name="toc 6" w:uiPriority="39"/>
-    <w:lsdException w:name="toc 7" w:uiPriority="39"/>
-    <w:lsdException w:name="toc 8" w:uiPriority="39"/>
-    <w:lsdException w:name="toc 9" w:uiPriority="39"/>
-    <w:lsdException w:name="caption" w:uiPriority="35" w:qFormat="1"/>
-    <w:lsdException w:name="Title" w:semiHidden="0" w:uiPriority="10" w:unhideWhenUsed="0" w:qFormat="1"/>
-    <w:lsdException w:name="Default Paragraph Font" w:uiPriority="1"/>
-    <w:lsdException w:name="Subtitle" w:semiHidden="0" w:uiPriority="11" w:unhideWhenUsed="0" w:qFormat="1"/>
-    <w:lsdException w:name="Strong" w:semiHidden="0" w:uiPriority="22" w:unhideWhenUsed="0" w:qFormat="1"/>
-    <w:lsdException w:name="Emphasis" w:semiHidden="0" w:uiPriority="20" w:unhideWhenUsed="0" w:qFormat="1"/>
-    <w:lsdException w:name="Table Grid" w:semiHidden="0" w:uiPriority="59" w:unhideWhenUsed="0"/>
-    <w:lsdException w:name="Placeholder Text" w:unhideWhenUsed="0"/>
-    <w:lsdException w:name="No Spacing" w:semiHidden="0" w:uiPriority="1" w:unhideWhenUsed="0" w:qFormat="1"/>
-    <w:lsdException w:name="Light Shading" w:semiHidden="0" w:uiPriority="60" w:unhideWhenUsed="0"/>
-    <w:lsdException w:name="Light List" w:semiHidden="0" w:uiPriority="61" w:unhideWhenUsed="0"/>
-    <w:lsdException w:name="Light Grid" w:semiHidden="0" w:uiPriority="62" w:unhideWhenUsed="0"/>
-    <w:lsdException w:name="Medium Shading 1" w:semiHidden="0" w:uiPriority="63" w:unhideWhenUsed="0"/>
-    <w:lsdException w:name="Medium Shading 2" w:semiHidden="0" w:uiPriority="64" w:unhideWhenUsed="0"/>
-    <w:lsdException w:name="Medium List 1" w:semiHidden="0" w:uiPriority="65" w:unhideWhenUsed="0"/>
-    <w:lsdException w:name="Medium List 2" w:semiHidden="0" w:uiPriority="66" w:unhideWhenUsed="0"/>
-    <w:lsdException w:name="Medium Grid 1" w:semiHidden="0" w:uiPriority="67" w:unhideWhenUsed="0"/>
-    <w:lsdException w:name="Medium Grid 2" w:semiHidden="0" w:uiPriority="68" w:unhideWhenUsed="0"/>
-    <w:lsdException w:name="Medium Grid 3" w:semiHidden="0" w:uiPriority="69" w:unhideWhenUsed="0"/>
-    <w:lsdException w:name="Dark List" w:semiHidden="0" w:uiPriority="70" w:unhideWhenUsed="0"/>
-    <w:lsdException w:name="Colorful Shading" w:semiHidden="0" w:uiPriority="71" w:unhideWhenUsed="0"/>
-    <w:lsdException w:name="Colorful List" w:semiHidden="0" w:uiPriority="72" w:unhideWhenUsed="0"/>
-    <w:lsdException w:name="Colorful Grid" w:semiHidden="0" w:uiPriority="73" w:unhideWhenUsed="0"/>
-    <w:lsdException w:name="Light Shading Accent 1" w:semiHidden="0" w:uiPriority="60" w:unhideWhenUsed="0"/>
-    <w:lsdException w:name="Light List Accent 1" w:semiHidden="0" w:uiPriority="61" w:unhideWhenUsed="0"/>
-    <w:lsdException w:name="Light Grid Accent 1" w:semiHidden="0" w:uiPriority="62" w:unhideWhenUsed="0"/>
-    <w:lsdException w:name="Medium Shading 1 Accent 1" w:semiHidden="0" w:uiPriority="63" w:unhideWhenUsed="0"/>
-    <w:lsdException w:name="Medium Shading 2 Accent 1" w:semiHidden="0" w:uiPriority="64" w:unhideWhenUsed="0"/>
-    <w:lsdException w:name="Medium List 1 Accent 1" w:semiHidden="0" w:uiPriority="65" w:unhideWhenUsed="0"/>
-    <w:lsdException w:name="Revision" w:unhideWhenUsed="0"/>
-    <w:lsdException w:name="List Paragraph" w:semiHidden="0" w:uiPriority="34" w:unhideWhenUsed="0" w:qFormat="1"/>
-    <w:lsdException w:name="Quote" w:semiHidden="0" w:uiPriority="29" w:unhideWhenUsed="0" w:qFormat="1"/>
-    <w:lsdException w:name="Intense Quote" w:semiHidden="0" w:uiPriority="30" w:unhideWhenUsed="0" w:qFormat="1"/>
-    <w:lsdException w:name="Medium List 2 Accent 1" w:semiHidden="0" w:uiPriority="66" w:unhideWhenUsed="0"/>
-    <w:lsdException w:name="Medium Grid 1 Accent 1" w:semiHidden="0" w:uiPriority="67" w:unhideWhenUsed="0"/>
-    <w:lsdException w:name="Medium Grid 2 Accent 1" w:semiHidden="0" w:uiPriority="68" w:unhideWhenUsed="0"/>
-    <w:lsdException w:name="Medium Grid 3 Accent 1" w:semiHidden="0" w:uiPriority="69" w:unhideWhenUsed="0"/>
-    <w:lsdException w:name="Dark List Accent 1" w:semiHidden="0" w:uiPriority="70" w:unhideWhenUsed="0"/>
-    <w:lsdException w:name="Colorful Shading Accent 1" w:semiHidden="0" w:uiPriority="71" w:unhideWhenUsed="0"/>
-    <w:lsdException w:name="Colorful List Accent 1" w:semiHidden="0" w:uiPriority="72" w:unhideWhenUsed="0"/>
-    <w:lsdException w:name="Colorful Grid Accent 1" w:semiHidden="0" w:uiPriority="73" w:unhideWhenUsed="0"/>
-    <w:lsdException w:name="Light Shading Accent 2" w:semiHidden="0" w:uiPriority="60" w:unhideWhenUsed="0"/>
-    <w:lsdException w:name="Light List Accent 2" w:semiHidden="0" w:uiPriority="61" w:unhideWhenUsed="0"/>
-    <w:lsdException w:name="Light Grid Accent 2" w:semiHidden="0" w:uiPriority="62" w:unhideWhenUsed="0"/>
-    <w:lsdException w:name="Medium Shading 1 Accent 2" w:semiHidden="0" w:uiPriority="63" w:unhideWhenUsed="0"/>
-    <w:lsdException w:name="Medium Shading 2 Accent 2" w:semiHidden="0" w:uiPriority="64" w:unhideWhenUsed="0"/>
-    <w:lsdException w:name="Medium List 1 Accent 2" w:semiHidden="0" w:uiPriority="65" w:unhideWhenUsed="0"/>
-    <w:lsdException w:name="Medium List 2 Accent 2" w:semiHidden="0" w:uiPriority="66" w:unhideWhenUsed="0"/>
-    <w:lsdException w:name="Medium Grid 1 Accent 2" w:semiHidden="0" w:uiPriority="67" w:unhideWhenUsed="0"/>
-    <w:lsdException w:name="Medium Grid 2 Accent 2" w:semiHidden="0" w:uiPriority="68" w:unhideWhenUsed="0"/>
-    <w:lsdException w:name="Medium Grid 3 Accent 2" w:semiHidden="0" w:uiPriority="69" w:unhideWhenUsed="0"/>
-    <w:lsdException w:name="Dark List Accent 2" w:semiHidden="0" w:uiPriority="70" w:unhideWhenUsed="0"/>
-    <w:lsdException w:name="Colorful Shading Accent 2" w:semiHidden="0" w:uiPriority="71" w:unhideWhenUsed="0"/>
-    <w:lsdException w:name="Colorful List Accent 2" w:semiHidden="0" w:uiPriority="72" w:unhideWhenUsed="0"/>
-    <w:lsdException w:name="Colorful Grid Accent 2" w:semiHidden="0" w:uiPriority="73" w:unhideWhenUsed="0"/>
-    <w:lsdException w:name="Light Shading Accent 3" w:semiHidden="0" w:uiPriority="60" w:unhideWhenUsed="0"/>
-    <w:lsdException w:name="Light List Accent 3" w:semiHidden="0" w:uiPriority="61" w:unhideWhenUsed="0"/>
-    <w:lsdException w:name="Light Grid Accent 3" w:semiHidden="0" w:uiPriority="62" w:unhideWhenUsed="0"/>
-    <w:lsdException w:name="Medium Shading 1 Accent 3" w:semiHidden="0" w:uiPriority="63" w:unhideWhenUsed="0"/>
-    <w:lsdException w:name="Medium Shading 2 Accent 3" w:semiHidden="0" w:uiPriority="64" w:unhideWhenUsed="0"/>
-    <w:lsdException w:name="Medium List 1 Accent 3" w:semiHidden="0" w:uiPriority="65" w:unhideWhenUsed="0"/>
-    <w:lsdException w:name="Medium List 2 Accent 3" w:semiHidden="0" w:uiPriority="66" w:unhideWhenUsed="0"/>
-    <w:lsdException w:name="Medium Grid 1 Accent 3" w:semiHidden="0" w:uiPriority="67" w:unhideWhenUsed="0"/>
-    <w:lsdException w:name="Medium Grid 2 Accent 3" w:semiHidden="0" w:uiPriority="68" w:unhideWhenUsed="0"/>
-    <w:lsdException w:name="Medium Grid 3 Accent 3" w:semiHidden="0" w:uiPriority="69" w:unhideWhenUsed="0"/>
-    <w:lsdException w:name="Dark List Accent 3" w:semiHidden="0" w:uiPriority="70" w:unhideWhenUsed="0"/>
-    <w:lsdException w:name="Colorful Shading Accent 3" w:semiHidden="0" w:uiPriority="71" w:unhideWhenUsed="0"/>
-    <w:lsdException w:name="Colorful List Accent 3" w:semiHidden="0" w:uiPriority="72" w:unhideWhenUsed="0"/>
-    <w:lsdException w:name="Colorful Grid Accent 3" w:semiHidden="0" w:uiPriority="73" w:unhideWhenUsed="0"/>
-    <w:lsdException w:name="Light Shading Accent 4" w:semiHidden="0" w:uiPriority="60" w:unhideWhenUsed="0"/>
-    <w:lsdException w:name="Light List Accent 4" w:semiHidden="0" w:uiPriority="61" w:unhideWhenUsed="0"/>
-    <w:lsdException w:name="Light Grid Accent 4" w:semiHidden="0" w:uiPriority="62" w:unhideWhenUsed="0"/>
-    <w:lsdException w:name="Medium Shading 1 Accent 4" w:semiHidden="0" w:uiPriority="63" w:unhideWhenUsed="0"/>
-    <w:lsdException w:name="Medium Shading 2 Accent 4" w:semiHidden="0" w:uiPriority="64" w:unhideWhenUsed="0"/>
-    <w:lsdException w:name="Medium List 1 Accent 4" w:semiHidden="0" w:uiPriority="65" w:unhideWhenUsed="0"/>
-    <w:lsdException w:name="Medium List 2 Accent 4" w:semiHidden="0" w:uiPriority="66" w:unhideWhenUsed="0"/>
-    <w:lsdException w:name="Medium Grid 1 Accent 4" w:semiHidden="0" w:uiPriority="67" w:unhideWhenUsed="0"/>
-    <w:lsdException w:name="Medium Grid 2 Accent 4" w:semiHidden="0" w:uiPriority="68" w:unhideWhenUsed="0"/>
-    <w:lsdException w:name="Medium Grid 3 Accent 4" w:semiHidden="0" w:uiPriority="69" w:unhideWhenUsed="0"/>
-    <w:lsdException w:name="Dark List Accent 4" w:semiHidden="0" w:uiPriority="70" w:unhideWhenUsed="0"/>
-    <w:lsdException w:name="Colorful Shading Accent 4" w:semiHidden="0" w:uiPriority="71" w:unhideWhenUsed="0"/>
-    <w:lsdException w:name="Colorful List Accent 4" w:semiHidden="0" w:uiPriority="72" w:unhideWhenUsed="0"/>
-    <w:lsdException w:name="Colorful Grid Accent 4" w:semiHidden="0" w:uiPriority="73" w:unhideWhenUsed="0"/>
-    <w:lsdException w:name="Light Shading Accent 5" w:semiHidden="0" w:uiPriority="60" w:unhideWhenUsed="0"/>
-    <w:lsdException w:name="Light List Accent 5" w:semiHidden="0" w:uiPriority="61" w:unhideWhenUsed="0"/>
-    <w:lsdException w:name="Light Grid Accent 5" w:semiHidden="0" w:uiPriority="62" w:unhideWhenUsed="0"/>
-    <w:lsdException w:name="Medium Shading 1 Accent 5" w:semiHidden="0" w:uiPriority="63" w:unhideWhenUsed="0"/>
-    <w:lsdException w:name="Medium Shading 2 Accent 5" w:semiHidden="0" w:uiPriority="64" w:unhideWhenUsed="0"/>
-    <w:lsdException w:name="Medium List 1 Accent 5" w:semiHidden="0" w:uiPriority="65" w:unhideWhenUsed="0"/>
-    <w:lsdException w:name="Medium List 2 Accent 5" w:semiHidden="0" w:uiPriority="66" w:unhideWhenUsed="0"/>
-    <w:lsdException w:name="Medium Grid 1 Accent 5" w:semiHidden="0" w:uiPriority="67" w:unhideWhenUsed="0"/>
-    <w:lsdException w:name="Medium Grid 2 Accent 5" w:semiHidden="0" w:uiPriority="68" w:unhideWhenUsed="0"/>
-    <w:lsdException w:name="Medium Grid 3 Accent 5" w:semiHidden="0" w:uiPriority="69" w:unhideWhenUsed="0"/>
-    <w:lsdException w:name="Dark List Accent 5" w:semiHidden="0" w:uiPriority="70" w:unhideWhenUsed="0"/>
-    <w:lsdException w:name="Colorful Shading Accent 5" w:semiHidden="0" w:uiPriority="71" w:unhideWhenUsed="0"/>
-    <w:lsdException w:name="Colorful List Accent 5" w:semiHidden="0" w:uiPriority="72" w:unhideWhenUsed="0"/>
-    <w:lsdException w:name="Colorful Grid Accent 5" w:semiHidden="0" w:uiPriority="73" w:unhideWhenUsed="0"/>
-    <w:lsdException w:name="Light Shading Accent 6" w:semiHidden="0" w:uiPriority="60" w:unhideWhenUsed="0"/>
-    <w:lsdException w:name="Light List Accent 6" w:semiHidden="0" w:uiPriority="61" w:unhideWhenUsed="0"/>
-    <w:lsdException w:name="Light Grid Accent 6" w:semiHidden="0" w:uiPriority="62" w:unhideWhenUsed="0"/>
-    <w:lsdException w:name="Medium Shading 1 Accent 6" w:semiHidden="0" w:uiPriority="63" w:unhideWhenUsed="0"/>
-    <w:lsdException w:name="Medium Shading 2 Accent 6" w:semiHidden="0" w:uiPriority="64" w:unhideWhenUsed="0"/>
-    <w:lsdException w:name="Medium List 1 Accent 6" w:semiHidden="0" w:uiPriority="65" w:unhideWhenUsed="0"/>
-    <w:lsdException w:name="Medium List 2 Accent 6" w:semiHidden="0" w:uiPriority="66" w:unhideWhenUsed="0"/>
-    <w:lsdException w:name="Medium Grid 1 Accent 6" w:semiHidden="0" w:uiPriority="67" w:unhideWhenUsed="0"/>
-    <w:lsdException w:name="Medium Grid 2 Accent 6" w:semiHidden="0" w:uiPriority="68" w:unhideWhenUsed="0"/>
-    <w:lsdException w:name="Medium Grid 3 Accent 6" w:semiHidden="0" w:uiPriority="69" w:unhideWhenUsed="0"/>
-    <w:lsdException w:name="Dark List Accent 6" w:semiHidden="0" w:uiPriority="70" w:unhideWhenUsed="0"/>
-    <w:lsdException w:name="Colorful Shading Accent 6" w:semiHidden="0" w:uiPriority="71" w:unhideWhenUsed="0"/>
-    <w:lsdException w:name="Colorful List Accent 6" w:semiHidden="0" w:uiPriority="72" w:unhideWhenUsed="0"/>
-    <w:lsdException w:name="Colorful Grid Accent 6" w:semiHidden="0" w:uiPriority="73" w:unhideWhenUsed="0"/>
-    <w:lsdException w:name="Subtle Emphasis" w:semiHidden="0" w:uiPriority="19" w:unhideWhenUsed="0" w:qFormat="1"/>
-    <w:lsdException w:name="Intense Emphasis" w:semiHidden="0" w:uiPriority="21" w:unhideWhenUsed="0" w:qFormat="1"/>
-    <w:lsdException w:name="Subtle Reference" w:semiHidden="0" w:uiPriority="31" w:unhideWhenUsed="0" w:qFormat="1"/>
-    <w:lsdException w:name="Intense Reference" w:semiHidden="0" w:uiPriority="32" w:unhideWhenUsed="0" w:qFormat="1"/>
-    <w:lsdException w:name="Book Title" w:semiHidden="0" w:uiPriority="33" w:unhideWhenUsed="0" w:qFormat="1"/>
-    <w:lsdException w:name="Bibliography" w:uiPriority="37"/>
-    <w:lsdException w:name="TOC Heading" w:uiPriority="39" w:qFormat="1"/>
+  <w:latentStyles w:defLockedState="0" w:defUIPriority="99" w:defSemiHidden="0" w:defUnhideWhenUsed="0" w:defQFormat="0" w:count="376">
+    <w:lsdException w:name="Normal" w:uiPriority="0" w:qFormat="1"/>
+    <w:lsdException w:name="heading 1" w:uiPriority="9" w:qFormat="1"/>
+    <w:lsdException w:name="heading 2" w:semiHidden="1" w:uiPriority="9" w:unhideWhenUsed="1" w:qFormat="1"/>
+    <w:lsdException w:name="heading 3" w:semiHidden="1" w:uiPriority="9" w:unhideWhenUsed="1" w:qFormat="1"/>
+    <w:lsdException w:name="heading 4" w:semiHidden="1" w:uiPriority="9" w:unhideWhenUsed="1" w:qFormat="1"/>
+    <w:lsdException w:name="heading 5" w:semiHidden="1" w:uiPriority="9" w:unhideWhenUsed="1" w:qFormat="1"/>
+    <w:lsdException w:name="heading 6" w:semiHidden="1" w:uiPriority="9" w:unhideWhenUsed="1" w:qFormat="1"/>
+    <w:lsdException w:name="heading 7" w:semiHidden="1" w:uiPriority="9" w:unhideWhenUsed="1" w:qFormat="1"/>
+    <w:lsdException w:name="heading 8" w:semiHidden="1" w:uiPriority="9" w:unhideWhenUsed="1" w:qFormat="1"/>
+    <w:lsdException w:name="heading 9" w:semiHidden="1" w:uiPriority="9" w:unhideWhenUsed="1" w:qFormat="1"/>
+    <w:lsdException w:name="index 1" w:semiHidden="1" w:unhideWhenUsed="1"/>
+    <w:lsdException w:name="index 2" w:semiHidden="1" w:unhideWhenUsed="1"/>
+    <w:lsdException w:name="index 3" w:semiHidden="1" w:unhideWhenUsed="1"/>
+    <w:lsdException w:name="index 4" w:semiHidden="1" w:unhideWhenUsed="1"/>
+    <w:lsdException w:name="index 5" w:semiHidden="1" w:unhideWhenUsed="1"/>
+    <w:lsdException w:name="index 6" w:semiHidden="1" w:unhideWhenUsed="1"/>
+    <w:lsdException w:name="index 7" w:semiHidden="1" w:unhideWhenUsed="1"/>
+    <w:lsdException w:name="index 8" w:semiHidden="1" w:unhideWhenUsed="1"/>
+    <w:lsdException w:name="index 9" w:semiHidden="1" w:unhideWhenUsed="1"/>
+    <w:lsdException w:name="toc 1" w:semiHidden="1" w:uiPriority="39" w:unhideWhenUsed="1"/>
+    <w:lsdException w:name="toc 2" w:semiHidden="1" w:uiPriority="39" w:unhideWhenUsed="1"/>
+    <w:lsdException w:name="toc 3" w:semiHidden="1" w:uiPriority="39" w:unhideWhenUsed="1"/>
+    <w:lsdException w:name="toc 4" w:semiHidden="1" w:uiPriority="39" w:unhideWhenUsed="1"/>
+    <w:lsdException w:name="toc 5" w:semiHidden="1" w:uiPriority="39" w:unhideWhenUsed="1"/>
+    <w:lsdException w:name="toc 6" w:semiHidden="1" w:uiPriority="39" w:unhideWhenUsed="1"/>
+    <w:lsdException w:name="toc 7" w:semiHidden="1" w:uiPriority="39" w:unhideWhenUsed="1"/>
+    <w:lsdException w:name="toc 8" w:semiHidden="1" w:uiPriority="39" w:unhideWhenUsed="1"/>
+    <w:lsdException w:name="toc 9" w:semiHidden="1" w:uiPriority="39" w:unhideWhenUsed="1"/>
+    <w:lsdException w:name="Normal Indent" w:semiHidden="1" w:unhideWhenUsed="1"/>
+    <w:lsdException w:name="footnote text" w:semiHidden="1" w:unhideWhenUsed="1"/>
+    <w:lsdException w:name="annotation text" w:semiHidden="1" w:unhideWhenUsed="1"/>
+    <w:lsdException w:name="header" w:semiHidden="1" w:unhideWhenUsed="1"/>
+    <w:lsdException w:name="footer" w:semiHidden="1" w:unhideWhenUsed="1"/>
+    <w:lsdException w:name="index heading" w:semiHidden="1" w:unhideWhenUsed="1"/>
+    <w:lsdException w:name="caption" w:semiHidden="1" w:uiPriority="35" w:unhideWhenUsed="1" w:qFormat="1"/>
+    <w:lsdException w:name="table of figures" w:semiHidden="1" w:unhideWhenUsed="1"/>
+    <w:lsdException w:name="envelope address" w:semiHidden="1" w:unhideWhenUsed="1"/>
+    <w:lsdException w:name="envelope return" w:semiHidden="1" w:unhideWhenUsed="1"/>
+    <w:lsdException w:name="footnote reference" w:semiHidden="1" w:unhideWhenUsed="1"/>
+    <w:lsdException w:name="annotation reference" w:semiHidden="1" w:unhideWhenUsed="1"/>
+    <w:lsdException w:name="line number" w:semiHidden="1" w:unhideWhenUsed="1"/>
+    <w:lsdException w:name="page number" w:semiHidden="1" w:unhideWhenUsed="1"/>
+    <w:lsdException w:name="endnote reference" w:semiHidden="1" w:unhideWhenUsed="1"/>
+    <w:lsdException w:name="endnote text" w:semiHidden="1" w:unhideWhenUsed="1"/>
+    <w:lsdException w:name="table of authorities" w:semiHidden="1" w:unhideWhenUsed="1"/>
+    <w:lsdException w:name="macro" w:semiHidden="1" w:unhideWhenUsed="1"/>
+    <w:lsdException w:name="toa heading" w:semiHidden="1" w:unhideWhenUsed="1"/>
+    <w:lsdException w:name="List" w:semiHidden="1" w:unhideWhenUsed="1"/>
+    <w:lsdException w:name="List Bullet" w:semiHidden="1" w:unhideWhenUsed="1"/>
+    <w:lsdException w:name="List Number" w:semiHidden="1" w:unhideWhenUsed="1"/>
+    <w:lsdException w:name="List 2" w:semiHidden="1" w:unhideWhenUsed="1"/>
+    <w:lsdException w:name="List 3" w:semiHidden="1" w:unhideWhenUsed="1"/>
+    <w:lsdException w:name="List 4" w:semiHidden="1" w:unhideWhenUsed="1"/>
+    <w:lsdException w:name="List 5" w:semiHidden="1" w:unhideWhenUsed="1"/>
+    <w:lsdException w:name="List Bullet 2" w:semiHidden="1" w:unhideWhenUsed="1"/>
+    <w:lsdException w:name="List Bullet 3" w:semiHidden="1" w:unhideWhenUsed="1"/>
+    <w:lsdException w:name="List Bullet 4" w:semiHidden="1" w:unhideWhenUsed="1"/>
+    <w:lsdException w:name="List Bullet 5" w:semiHidden="1" w:unhideWhenUsed="1"/>
+    <w:lsdException w:name="List Number 2" w:semiHidden="1" w:unhideWhenUsed="1"/>
+    <w:lsdException w:name="List Number 3" w:semiHidden="1" w:unhideWhenUsed="1"/>
+    <w:lsdException w:name="List Number 4" w:semiHidden="1" w:unhideWhenUsed="1"/>
+    <w:lsdException w:name="List Number 5" w:semiHidden="1" w:unhideWhenUsed="1"/>
+    <w:lsdException w:name="Title" w:uiPriority="10" w:qFormat="1"/>
+    <w:lsdException w:name="Closing" w:semiHidden="1" w:unhideWhenUsed="1"/>
+    <w:lsdException w:name="Signature" w:semiHidden="1" w:unhideWhenUsed="1"/>
+    <w:lsdException w:name="Default Paragraph Font" w:semiHidden="1" w:uiPriority="1" w:unhideWhenUsed="1"/>
+    <w:lsdException w:name="Body Text" w:semiHidden="1" w:unhideWhenUsed="1"/>
+    <w:lsdException w:name="Body Text Indent" w:semiHidden="1" w:unhideWhenUsed="1"/>
+    <w:lsdException w:name="List Continue" w:semiHidden="1" w:unhideWhenUsed="1"/>
+    <w:lsdException w:name="List Continue 2" w:semiHidden="1" w:unhideWhenUsed="1"/>
+    <w:lsdException w:name="List Continue 3" w:semiHidden="1" w:unhideWhenUsed="1"/>
+    <w:lsdException w:name="List Continue 4" w:semiHidden="1" w:unhideWhenUsed="1"/>
+    <w:lsdException w:name="List Continue 5" w:semiHidden="1" w:unhideWhenUsed="1"/>
+    <w:lsdException w:name="Message Header" w:semiHidden="1" w:unhideWhenUsed="1"/>
+    <w:lsdException w:name="Subtitle" w:uiPriority="11" w:qFormat="1"/>
+    <w:lsdException w:name="Salutation" w:semiHidden="1" w:unhideWhenUsed="1"/>
+    <w:lsdException w:name="Date" w:semiHidden="1" w:unhideWhenUsed="1"/>
+    <w:lsdException w:name="Body Text First Indent" w:semiHidden="1" w:unhideWhenUsed="1"/>
+    <w:lsdException w:name="Body Text First Indent 2" w:semiHidden="1" w:unhideWhenUsed="1"/>
+    <w:lsdException w:name="Note Heading" w:semiHidden="1" w:unhideWhenUsed="1"/>
+    <w:lsdException w:name="Body Text 2" w:semiHidden="1" w:unhideWhenUsed="1"/>
+    <w:lsdException w:name="Body Text 3" w:semiHidden="1" w:unhideWhenUsed="1"/>
+    <w:lsdException w:name="Body Text Indent 2" w:semiHidden="1" w:unhideWhenUsed="1"/>
+    <w:lsdException w:name="Body Text Indent 3" w:semiHidden="1" w:unhideWhenUsed="1"/>
+    <w:lsdException w:name="Block Text" w:semiHidden="1" w:unhideWhenUsed="1"/>
+    <w:lsdException w:name="Hyperlink" w:semiHidden="1" w:unhideWhenUsed="1"/>
+    <w:lsdException w:name="FollowedHyperlink" w:semiHidden="1" w:unhideWhenUsed="1"/>
+    <w:lsdException w:name="Strong" w:uiPriority="22" w:qFormat="1"/>
+    <w:lsdException w:name="Emphasis" w:uiPriority="20" w:qFormat="1"/>
+    <w:lsdException w:name="Document Map" w:semiHidden="1" w:unhideWhenUsed="1"/>
+    <w:lsdException w:name="Plain Text" w:semiHidden="1" w:unhideWhenUsed="1"/>
+    <w:lsdException w:name="E-mail Signature" w:semiHidden="1" w:unhideWhenUsed="1"/>
+    <w:lsdException w:name="HTML Top of Form" w:semiHidden="1" w:unhideWhenUsed="1"/>
+    <w:lsdException w:name="HTML Bottom of Form" w:semiHidden="1" w:unhideWhenUsed="1"/>
+    <w:lsdException w:name="Normal (Web)" w:semiHidden="1" w:unhideWhenUsed="1"/>
+    <w:lsdException w:name="HTML Acronym" w:semiHidden="1" w:unhideWhenUsed="1"/>
+    <w:lsdException w:name="HTML Address" w:semiHidden="1" w:unhideWhenUsed="1"/>
+    <w:lsdException w:name="HTML Cite" w:semiHidden="1" w:unhideWhenUsed="1"/>
+    <w:lsdException w:name="HTML Code" w:semiHidden="1" w:unhideWhenUsed="1"/>
+    <w:lsdException w:name="HTML Definition" w:semiHidden="1" w:unhideWhenUsed="1"/>
+    <w:lsdException w:name="HTML Keyboard" w:semiHidden="1" w:unhideWhenUsed="1"/>
+    <w:lsdException w:name="HTML Preformatted" w:semiHidden="1" w:unhideWhenUsed="1"/>
+    <w:lsdException w:name="HTML Sample" w:semiHidden="1" w:unhideWhenUsed="1"/>
+    <w:lsdException w:name="HTML Typewriter" w:semiHidden="1" w:unhideWhenUsed="1"/>
+    <w:lsdException w:name="HTML Variable" w:semiHidden="1" w:unhideWhenUsed="1"/>
+    <w:lsdException w:name="Normal Table" w:semiHidden="1" w:unhideWhenUsed="1"/>
+    <w:lsdException w:name="annotation subject" w:semiHidden="1" w:unhideWhenUsed="1"/>
+    <w:lsdException w:name="No List" w:semiHidden="1" w:unhideWhenUsed="1"/>
+    <w:lsdException w:name="Outline List 1" w:semiHidden="1" w:unhideWhenUsed="1"/>
+    <w:lsdException w:name="Outline List 2" w:semiHidden="1" w:unhideWhenUsed="1"/>
+    <w:lsdException w:name="Outline List 3" w:semiHidden="1" w:unhideWhenUsed="1"/>
+    <w:lsdException w:name="Table Simple 1" w:semiHidden="1" w:unhideWhenUsed="1"/>
+    <w:lsdException w:name="Table Simple 2" w:semiHidden="1" w:unhideWhenUsed="1"/>
+    <w:lsdException w:name="Table Simple 3" w:semiHidden="1" w:unhideWhenUsed="1"/>
+    <w:lsdException w:name="Table Classic 1" w:semiHidden="1" w:unhideWhenUsed="1"/>
+    <w:lsdException w:name="Table Classic 2" w:semiHidden="1" w:unhideWhenUsed="1"/>
+    <w:lsdException w:name="Table Classic 3" w:semiHidden="1" w:unhideWhenUsed="1"/>
+    <w:lsdException w:name="Table Classic 4" w:semiHidden="1" w:unhideWhenUsed="1"/>
+    <w:lsdException w:name="Table Colorful 1" w:semiHidden="1" w:unhideWhenUsed="1"/>
+    <w:lsdException w:name="Table Colorful 2" w:semiHidden="1" w:unhideWhenUsed="1"/>
+    <w:lsdException w:name="Table Colorful 3" w:semiHidden="1" w:unhideWhenUsed="1"/>
+    <w:lsdException w:name="Table Columns 1" w:semiHidden="1" w:unhideWhenUsed="1"/>
+    <w:lsdException w:name="Table Columns 2" w:semiHidden="1" w:unhideWhenUsed="1"/>
+    <w:lsdException w:name="Table Columns 3" w:semiHidden="1" w:unhideWhenUsed="1"/>
+    <w:lsdException w:name="Table Columns 4" w:semiHidden="1" w:unhideWhenUsed="1"/>
+    <w:lsdException w:name="Table Columns 5" w:semiHidden="1" w:unhideWhenUsed="1"/>
+    <w:lsdException w:name="Table Grid 1" w:semiHidden="1" w:unhideWhenUsed="1"/>
+    <w:lsdException w:name="Table Grid 2" w:semiHidden="1" w:unhideWhenUsed="1"/>
+    <w:lsdException w:name="Table Grid 3" w:semiHidden="1" w:unhideWhenUsed="1"/>
+    <w:lsdException w:name="Table Grid 4" w:semiHidden="1" w:unhideWhenUsed="1"/>
+    <w:lsdException w:name="Table Grid 5" w:semiHidden="1" w:unhideWhenUsed="1"/>
+    <w:lsdException w:name="Table Grid 6" w:semiHidden="1" w:unhideWhenUsed="1"/>
+    <w:lsdException w:name="Table Grid 7" w:semiHidden="1" w:unhideWhenUsed="1"/>
+    <w:lsdException w:name="Table Grid 8" w:semiHidden="1" w:unhideWhenUsed="1"/>
+    <w:lsdException w:name="Table List 1" w:semiHidden="1" w:unhideWhenUsed="1"/>
+    <w:lsdException w:name="Table List 2" w:semiHidden="1" w:unhideWhenUsed="1"/>
+    <w:lsdException w:name="Table List 3" w:semiHidden="1" w:unhideWhenUsed="1"/>
+    <w:lsdException w:name="Table List 4" w:semiHidden="1" w:unhideWhenUsed="1"/>
+    <w:lsdException w:name="Table List 5" w:semiHidden="1" w:unhideWhenUsed="1"/>
+    <w:lsdException w:name="Table List 6" w:semiHidden="1" w:unhideWhenUsed="1"/>
+    <w:lsdException w:name="Table List 7" w:semiHidden="1" w:unhideWhenUsed="1"/>
+    <w:lsdException w:name="Table List 8" w:semiHidden="1" w:unhideWhenUsed="1"/>
+    <w:lsdException w:name="Table 3D effects 1" w:semiHidden="1" w:unhideWhenUsed="1"/>
+    <w:lsdException w:name="Table 3D effects 2" w:semiHidden="1" w:unhideWhenUsed="1"/>
+    <w:lsdException w:name="Table 3D effects 3" w:semiHidden="1" w:unhideWhenUsed="1"/>
+    <w:lsdException w:name="Table Contemporary" w:semiHidden="1" w:unhideWhenUsed="1"/>
+    <w:lsdException w:name="Table Elegant" w:semiHidden="1" w:unhideWhenUsed="1"/>
+    <w:lsdException w:name="Table Professional" w:semiHidden="1" w:unhideWhenUsed="1"/>
+    <w:lsdException w:name="Table Subtle 1" w:semiHidden="1" w:unhideWhenUsed="1"/>
+    <w:lsdException w:name="Table Subtle 2" w:semiHidden="1" w:unhideWhenUsed="1"/>
+    <w:lsdException w:name="Table Web 1" w:semiHidden="1" w:unhideWhenUsed="1"/>
+    <w:lsdException w:name="Table Web 2" w:semiHidden="1" w:unhideWhenUsed="1"/>
+    <w:lsdException w:name="Table Web 3" w:semiHidden="1" w:unhideWhenUsed="1"/>
+    <w:lsdException w:name="Balloon Text" w:semiHidden="1" w:unhideWhenUsed="1"/>
+    <w:lsdException w:name="Table Grid" w:semiHidden="1" w:uiPriority="59" w:unhideWhenUsed="1"/>
+    <w:lsdException w:name="Table Theme" w:semiHidden="1" w:unhideWhenUsed="1"/>
+    <w:lsdException w:name="Placeholder Text" w:semiHidden="1"/>
+    <w:lsdException w:name="No Spacing" w:uiPriority="1" w:qFormat="1"/>
+    <w:lsdException w:name="Light Shading" w:uiPriority="60"/>
+    <w:lsdException w:name="Light List" w:uiPriority="61"/>
+    <w:lsdException w:name="Light Grid" w:uiPriority="62"/>
+    <w:lsdException w:name="Medium Shading 1" w:uiPriority="63"/>
+    <w:lsdException w:name="Medium Shading 2" w:uiPriority="64"/>
+    <w:lsdException w:name="Medium List 1" w:uiPriority="65"/>
+    <w:lsdException w:name="Medium List 2" w:uiPriority="66"/>
+    <w:lsdException w:name="Medium Grid 1" w:uiPriority="67"/>
+    <w:lsdException w:name="Medium Grid 2" w:uiPriority="68"/>
+    <w:lsdException w:name="Medium Grid 3" w:uiPriority="69"/>
+    <w:lsdException w:name="Dark List" w:uiPriority="70"/>
+    <w:lsdException w:name="Colorful Shading" w:uiPriority="71"/>
+    <w:lsdException w:name="Colorful List" w:uiPriority="72"/>
+    <w:lsdException w:name="Colorful Grid" w:uiPriority="73"/>
+    <w:lsdException w:name="Light Shading Accent 1" w:uiPriority="60"/>
+    <w:lsdException w:name="Light List Accent 1" w:uiPriority="61"/>
+    <w:lsdException w:name="Light Grid Accent 1" w:uiPriority="62"/>
+    <w:lsdException w:name="Medium Shading 1 Accent 1" w:uiPriority="63"/>
+    <w:lsdException w:name="Medium Shading 2 Accent 1" w:uiPriority="64"/>
+    <w:lsdException w:name="Medium List 1 Accent 1" w:uiPriority="65"/>
+    <w:lsdException w:name="Revision" w:semiHidden="1"/>
+    <w:lsdException w:name="List Paragraph" w:uiPriority="34" w:qFormat="1"/>
+    <w:lsdException w:name="Quote" w:uiPriority="29" w:qFormat="1"/>
+    <w:lsdException w:name="Intense Quote" w:uiPriority="30" w:qFormat="1"/>
+    <w:lsdException w:name="Medium List 2 Accent 1" w:uiPriority="66"/>
+    <w:lsdException w:name="Medium Grid 1 Accent 1" w:uiPriority="67"/>
+    <w:lsdException w:name="Medium Grid 2 Accent 1" w:uiPriority="68"/>
+    <w:lsdException w:name="Medium Grid 3 Accent 1" w:uiPriority="69"/>
+    <w:lsdException w:name="Dark List Accent 1" w:uiPriority="70"/>
+    <w:lsdException w:name="Colorful Shading Accent 1" w:uiPriority="71"/>
+    <w:lsdException w:name="Colorful List Accent 1" w:uiPriority="72"/>
+    <w:lsdException w:name="Colorful Grid Accent 1" w:uiPriority="73"/>
+    <w:lsdException w:name="Light Shading Accent 2" w:uiPriority="60"/>
+    <w:lsdException w:name="Light List Accent 2" w:uiPriority="61"/>
+    <w:lsdException w:name="Light Grid Accent 2" w:uiPriority="62"/>
+    <w:lsdException w:name="Medium Shading 1 Accent 2" w:uiPriority="63"/>
+    <w:lsdException w:name="Medium Shading 2 Accent 2" w:uiPriority="64"/>
+    <w:lsdException w:name="Medium List 1 Accent 2" w:uiPriority="65"/>
+    <w:lsdException w:name="Medium List 2 Accent 2" w:uiPriority="66"/>
+    <w:lsdException w:name="Medium Grid 1 Accent 2" w:uiPriority="67"/>
+    <w:lsdException w:name="Medium Grid 2 Accent 2" w:uiPriority="68"/>
+    <w:lsdException w:name="Medium Grid 3 Accent 2" w:uiPriority="69"/>
+    <w:lsdException w:name="Dark List Accent 2" w:uiPriority="70"/>
+    <w:lsdException w:name="Colorful Shading Accent 2" w:uiPriority="71"/>
+    <w:lsdException w:name="Colorful List Accent 2" w:uiPriority="72"/>
+    <w:lsdException w:name="Colorful Grid Accent 2" w:uiPriority="73"/>
+    <w:lsdException w:name="Light Shading Accent 3" w:uiPriority="60"/>
+    <w:lsdException w:name="Light List Accent 3" w:uiPriority="61"/>
+    <w:lsdException w:name="Light Grid Accent 3" w:uiPriority="62"/>
+    <w:lsdException w:name="Medium Shading 1 Accent 3" w:uiPriority="63"/>
+    <w:lsdException w:name="Medium Shading 2 Accent 3" w:uiPriority="64"/>
+    <w:lsdException w:name="Medium List 1 Accent 3" w:uiPriority="65"/>
+    <w:lsdException w:name="Medium List 2 Accent 3" w:uiPriority="66"/>
+    <w:lsdException w:name="Medium Grid 1 Accent 3" w:uiPriority="67"/>
+    <w:lsdException w:name="Medium Grid 2 Accent 3" w:uiPriority="68"/>
+    <w:lsdException w:name="Medium Grid 3 Accent 3" w:uiPriority="69"/>
+    <w:lsdException w:name="Dark List Accent 3" w:uiPriority="70"/>
+    <w:lsdException w:name="Colorful Shading Accent 3" w:uiPriority="71"/>
+    <w:lsdException w:name="Colorful List Accent 3" w:uiPriority="72"/>
+    <w:lsdException w:name="Colorful Grid Accent 3" w:uiPriority="73"/>
+    <w:lsdException w:name="Light Shading Accent 4" w:uiPriority="60"/>
+    <w:lsdException w:name="Light List Accent 4" w:uiPriority="61"/>
+    <w:lsdException w:name="Light Grid Accent 4" w:uiPriority="62"/>
+    <w:lsdException w:name="Medium Shading 1 Accent 4" w:uiPriority="63"/>
+    <w:lsdException w:name="Medium Shading 2 Accent 4" w:uiPriority="64"/>
+    <w:lsdException w:name="Medium List 1 Accent 4" w:uiPriority="65"/>
+    <w:lsdException w:name="Medium List 2 Accent 4" w:uiPriority="66"/>
+    <w:lsdException w:name="Medium Grid 1 Accent 4" w:uiPriority="67"/>
+    <w:lsdException w:name="Medium Grid 2 Accent 4" w:uiPriority="68"/>
+    <w:lsdException w:name="Medium Grid 3 Accent 4" w:uiPriority="69"/>
+    <w:lsdException w:name="Dark List Accent 4" w:uiPriority="70"/>
+    <w:lsdException w:name="Colorful Shading Accent 4" w:uiPriority="71"/>
+    <w:lsdException w:name="Colorful List Accent 4" w:uiPriority="72"/>
+    <w:lsdException w:name="Colorful Grid Accent 4" w:uiPriority="73"/>
+    <w:lsdException w:name="Light Shading Accent 5" w:uiPriority="60"/>
+    <w:lsdException w:name="Light List Accent 5" w:uiPriority="61"/>
+    <w:lsdException w:name="Light Grid Accent 5" w:uiPriority="62"/>
+    <w:lsdException w:name="Medium Shading 1 Accent 5" w:uiPriority="63"/>
+    <w:lsdException w:name="Medium Shading 2 Accent 5" w:uiPriority="64"/>
+    <w:lsdException w:name="Medium List 1 Accent 5" w:uiPriority="65"/>
+    <w:lsdException w:name="Medium List 2 Accent 5" w:uiPriority="66"/>
+    <w:lsdException w:name="Medium Grid 1 Accent 5" w:uiPriority="67"/>
+    <w:lsdException w:name="Medium Grid 2 Accent 5" w:uiPriority="68"/>
+    <w:lsdException w:name="Medium Grid 3 Accent 5" w:uiPriority="69"/>
+    <w:lsdException w:name="Dark List Accent 5" w:uiPriority="70"/>
+    <w:lsdException w:name="Colorful Shading Accent 5" w:uiPriority="71"/>
+    <w:lsdException w:name="Colorful List Accent 5" w:uiPriority="72"/>
+    <w:lsdException w:name="Colorful Grid Accent 5" w:uiPriority="73"/>
+    <w:lsdException w:name="Light Shading Accent 6" w:uiPriority="60"/>
+    <w:lsdException w:name="Light List Accent 6" w:uiPriority="61"/>
+    <w:lsdException w:name="Light Grid Accent 6" w:uiPriority="62"/>
+    <w:lsdException w:name="Medium Shading 1 Accent 6" w:uiPriority="63"/>
+    <w:lsdException w:name="Medium Shading 2 Accent 6" w:uiPriority="64"/>
+    <w:lsdException w:name="Medium List 1 Accent 6" w:uiPriority="65"/>
+    <w:lsdException w:name="Medium List 2 Accent 6" w:uiPriority="66"/>
+    <w:lsdException w:name="Medium Grid 1 Accent 6" w:uiPriority="67"/>
+    <w:lsdException w:name="Medium Grid 2 Accent 6" w:uiPriority="68"/>
+    <w:lsdException w:name="Medium Grid 3 Accent 6" w:uiPriority="69"/>
+    <w:lsdException w:name="Dark List Accent 6" w:uiPriority="70"/>
+    <w:lsdException w:name="Colorful Shading Accent 6" w:uiPriority="71"/>
+    <w:lsdException w:name="Colorful List Accent 6" w:uiPriority="72"/>
+    <w:lsdException w:name="Colorful Grid Accent 6" w:uiPriority="73"/>
+    <w:lsdException w:name="Subtle Emphasis" w:uiPriority="19" w:qFormat="1"/>
+    <w:lsdException w:name="Intense Emphasis" w:uiPriority="21" w:qFormat="1"/>
+    <w:lsdException w:name="Subtle Reference" w:uiPriority="31" w:qFormat="1"/>
+    <w:lsdException w:name="Intense Reference" w:uiPriority="32" w:qFormat="1"/>
+    <w:lsdException w:name="Book Title" w:uiPriority="33" w:qFormat="1"/>
+    <w:lsdException w:name="Bibliography" w:semiHidden="1" w:uiPriority="37" w:unhideWhenUsed="1"/>
+    <w:lsdException w:name="TOC Heading" w:semiHidden="1" w:uiPriority="39" w:unhideWhenUsed="1" w:qFormat="1"/>
+    <w:lsdException w:name="Plain Table 1" w:uiPriority="41"/>
+    <w:lsdException w:name="Plain Table 2" w:uiPriority="42"/>
+    <w:lsdException w:name="Plain Table 3" w:uiPriority="43"/>
+    <w:lsdException w:name="Plain Table 4" w:uiPriority="44"/>
+    <w:lsdException w:name="Plain Table 5" w:uiPriority="45"/>
+    <w:lsdException w:name="Grid Table Light" w:uiPriority="40"/>
+    <w:lsdException w:name="Grid Table 1 Light" w:uiPriority="46"/>
+    <w:lsdException w:name="Grid Table 2" w:uiPriority="47"/>
+    <w:lsdException w:name="Grid Table 3" w:uiPriority="48"/>
+    <w:lsdException w:name="Grid Table 4" w:uiPriority="49"/>
+    <w:lsdException w:name="Grid Table 5 Dark" w:uiPriority="50"/>
+    <w:lsdException w:name="Grid Table 6 Colorful" w:uiPriority="51"/>
+    <w:lsdException w:name="Grid Table 7 Colorful" w:uiPriority="52"/>
+    <w:lsdException w:name="Grid Table 1 Light Accent 1" w:uiPriority="46"/>
+    <w:lsdException w:name="Grid Table 2 Accent 1" w:uiPriority="47"/>
+    <w:lsdException w:name="Grid Table 3 Accent 1" w:uiPriority="48"/>
+    <w:lsdException w:name="Grid Table 4 Accent 1" w:uiPriority="49"/>
+    <w:lsdException w:name="Grid Table 5 Dark Accent 1" w:uiPriority="50"/>
+    <w:lsdException w:name="Grid Table 6 Colorful Accent 1" w:uiPriority="51"/>
+    <w:lsdException w:name="Grid Table 7 Colorful Accent 1" w:uiPriority="52"/>
+    <w:lsdException w:name="Grid Table 1 Light Accent 2" w:uiPriority="46"/>
+    <w:lsdException w:name="Grid Table 2 Accent 2" w:uiPriority="47"/>
+    <w:lsdException w:name="Grid Table 3 Accent 2" w:uiPriority="48"/>
+    <w:lsdException w:name="Grid Table 4 Accent 2" w:uiPriority="49"/>
+    <w:lsdException w:name="Grid Table 5 Dark Accent 2" w:uiPriority="50"/>
+    <w:lsdException w:name="Grid Table 6 Colorful Accent 2" w:uiPriority="51"/>
+    <w:lsdException w:name="Grid Table 7 Colorful Accent 2" w:uiPriority="52"/>
+    <w:lsdException w:name="Grid Table 1 Light Accent 3" w:uiPriority="46"/>
+    <w:lsdException w:name="Grid Table 2 Accent 3" w:uiPriority="47"/>
+    <w:lsdException w:name="Grid Table 3 Accent 3" w:uiPriority="48"/>
+    <w:lsdException w:name="Grid Table 4 Accent 3" w:uiPriority="49"/>
+    <w:lsdException w:name="Grid Table 5 Dark Accent 3" w:uiPriority="50"/>
+    <w:lsdException w:name="Grid Table 6 Colorful Accent 3" w:uiPriority="51"/>
+    <w:lsdException w:name="Grid Table 7 Colorful Accent 3" w:uiPriority="52"/>
+    <w:lsdException w:name="Grid Table 1 Light Accent 4" w:uiPriority="46"/>
+    <w:lsdException w:name="Grid Table 2 Accent 4" w:uiPriority="47"/>
+    <w:lsdException w:name="Grid Table 3 Accent 4" w:uiPriority="48"/>
+    <w:lsdException w:name="Grid Table 4 Accent 4" w:uiPriority="49"/>
+    <w:lsdException w:name="Grid Table 5 Dark Accent 4" w:uiPriority="50"/>
+    <w:lsdException w:name="Grid Table 6 Colorful Accent 4" w:uiPriority="51"/>
+    <w:lsdException w:name="Grid Table 7 Colorful Accent 4" w:uiPriority="52"/>
+    <w:lsdException w:name="Grid Table 1 Light Accent 5" w:uiPriority="46"/>
+    <w:lsdException w:name="Grid Table 2 Accent 5" w:uiPriority="47"/>
+    <w:lsdException w:name="Grid Table 3 Accent 5" w:uiPriority="48"/>
+    <w:lsdException w:name="Grid Table 4 Accent 5" w:uiPriority="49"/>
+    <w:lsdException w:name="Grid Table 5 Dark Accent 5" w:uiPriority="50"/>
+    <w:lsdException w:name="Grid Table 6 Colorful Accent 5" w:uiPriority="51"/>
+    <w:lsdException w:name="Grid Table 7 Colorful Accent 5" w:uiPriority="52"/>
+    <w:lsdException w:name="Grid Table 1 Light Accent 6" w:uiPriority="46"/>
+    <w:lsdException w:name="Grid Table 2 Accent 6" w:uiPriority="47"/>
+    <w:lsdException w:name="Grid Table 3 Accent 6" w:uiPriority="48"/>
+    <w:lsdException w:name="Grid Table 4 Accent 6" w:uiPriority="49"/>
+    <w:lsdException w:name="Grid Table 5 Dark Accent 6" w:uiPriority="50"/>
+    <w:lsdException w:name="Grid Table 6 Colorful Accent 6" w:uiPriority="51"/>
+    <w:lsdException w:name="Grid Table 7 Colorful Accent 6" w:uiPriority="52"/>
+    <w:lsdException w:name="List Table 1 Light" w:uiPriority="46"/>
+    <w:lsdException w:name="List Table 2" w:uiPriority="47"/>
+    <w:lsdException w:name="List Table 3" w:uiPriority="48"/>
+    <w:lsdException w:name="List Table 4" w:uiPriority="49"/>
+    <w:lsdException w:name="List Table 5 Dark" w:uiPriority="50"/>
+    <w:lsdException w:name="List Table 6 Colorful" w:uiPriority="51"/>
+    <w:lsdException w:name="List Table 7 Colorful" w:uiPriority="52"/>
+    <w:lsdException w:name="List Table 1 Light Accent 1" w:uiPriority="46"/>
+    <w:lsdException w:name="List Table 2 Accent 1" w:uiPriority="47"/>
+    <w:lsdException w:name="List Table 3 Accent 1" w:uiPriority="48"/>
+    <w:lsdException w:name="List Table 4 Accent 1" w:uiPriority="49"/>
+    <w:lsdException w:name="List Table 5 Dark Accent 1" w:uiPriority="50"/>
+    <w:lsdException w:name="List Table 6 Colorful Accent 1" w:uiPriority="51"/>
+    <w:lsdException w:name="List Table 7 Colorful Accent 1" w:uiPriority="52"/>
+    <w:lsdException w:name="List Table 1 Light Accent 2" w:uiPriority="46"/>
+    <w:lsdException w:name="List Table 2 Accent 2" w:uiPriority="47"/>
+    <w:lsdException w:name="List Table 3 Accent 2" w:uiPriority="48"/>
+    <w:lsdException w:name="List Table 4 Accent 2" w:uiPriority="49"/>
+    <w:lsdException w:name="List Table 5 Dark Accent 2" w:uiPriority="50"/>
+    <w:lsdException w:name="List Table 6 Colorful Accent 2" w:uiPriority="51"/>
+    <w:lsdException w:name="List Table 7 Colorful Accent 2" w:uiPriority="52"/>
+    <w:lsdException w:name="List Table 1 Light Accent 3" w:uiPriority="46"/>
+    <w:lsdException w:name="List Table 2 Accent 3" w:uiPriority="47"/>
+    <w:lsdException w:name="List Table 3 Accent 3" w:uiPriority="48"/>
+    <w:lsdException w:name="List Table 4 Accent 3" w:uiPriority="49"/>
+    <w:lsdException w:name="List Table 5 Dark Accent 3" w:uiPriority="50"/>
+    <w:lsdException w:name="List Table 6 Colorful Accent 3" w:uiPriority="51"/>
+    <w:lsdException w:name="List Table 7 Colorful Accent 3" w:uiPriority="52"/>
+    <w:lsdException w:name="List Table 1 Light Accent 4" w:uiPriority="46"/>
+    <w:lsdException w:name="List Table 2 Accent 4" w:uiPriority="47"/>
+    <w:lsdException w:name="List Table 3 Accent 4" w:uiPriority="48"/>
+    <w:lsdException w:name="List Table 4 Accent 4" w:uiPriority="49"/>
+    <w:lsdException w:name="List Table 5 Dark Accent 4" w:uiPriority="50"/>
+    <w:lsdException w:name="List Table 6 Colorful Accent 4" w:uiPriority="51"/>
+    <w:lsdException w:name="List Table 7 Colorful Accent 4" w:uiPriority="52"/>
+    <w:lsdException w:name="List Table 1 Light Accent 5" w:uiPriority="46"/>
+    <w:lsdException w:name="List Table 2 Accent 5" w:uiPriority="47"/>
+    <w:lsdException w:name="List Table 3 Accent 5" w:uiPriority="48"/>
+    <w:lsdException w:name="List Table 4 Accent 5" w:uiPriority="49"/>
+    <w:lsdException w:name="List Table 5 Dark Accent 5" w:uiPriority="50"/>
+    <w:lsdException w:name="List Table 6 Colorful Accent 5" w:uiPriority="51"/>
+    <w:lsdException w:name="List Table 7 Colorful Accent 5" w:uiPriority="52"/>
+    <w:lsdException w:name="List Table 1 Light Accent 6" w:uiPriority="46"/>
+    <w:lsdException w:name="List Table 2 Accent 6" w:uiPriority="47"/>
+    <w:lsdException w:name="List Table 3 Accent 6" w:uiPriority="48"/>
+    <w:lsdException w:name="List Table 4 Accent 6" w:uiPriority="49"/>
+    <w:lsdException w:name="List Table 5 Dark Accent 6" w:uiPriority="50"/>
+    <w:lsdException w:name="List Table 6 Colorful Accent 6" w:uiPriority="51"/>
+    <w:lsdException w:name="List Table 7 Colorful Accent 6" w:uiPriority="52"/>
+    <w:lsdException w:name="Mention" w:semiHidden="1" w:unhideWhenUsed="1"/>
+    <w:lsdException w:name="Smart Hyperlink" w:semiHidden="1" w:unhideWhenUsed="1"/>
+    <w:lsdException w:name="Hashtag" w:semiHidden="1" w:unhideWhenUsed="1"/>
+    <w:lsdException w:name="Unresolved Mention" w:semiHidden="1" w:unhideWhenUsed="1"/>
+    <w:lsdException w:name="Smart Link" w:semiHidden="1" w:unhideWhenUsed="1"/>
   </w:latentStyles>
   <w:style w:type="paragraph" w:default="1" w:styleId="Normal">
     <w:name w:val="Normal"/>
@@ -5673,7 +6059,6 @@
     <w:uiPriority w:val="99"/>
     <w:semiHidden/>
     <w:unhideWhenUsed/>
-    <w:qFormat/>
     <w:tblPr>
       <w:tblInd w:w="0" w:type="dxa"/>
       <w:tblCellMar>
@@ -5740,6 +6125,72 @@
     <w:rPr>
       <w:color w:val="0000FF" w:themeColor="hyperlink"/>
       <w:u w:val="single"/>
+    </w:rPr>
+  </w:style>
+  <w:style w:type="character" w:styleId="CommentReference">
+    <w:name w:val="annotation reference"/>
+    <w:basedOn w:val="DefaultParagraphFont"/>
+    <w:uiPriority w:val="99"/>
+    <w:semiHidden/>
+    <w:unhideWhenUsed/>
+    <w:rsid w:val="0005606E"/>
+    <w:rPr>
+      <w:sz w:val="16"/>
+      <w:szCs w:val="16"/>
+    </w:rPr>
+  </w:style>
+  <w:style w:type="paragraph" w:styleId="CommentText">
+    <w:name w:val="annotation text"/>
+    <w:basedOn w:val="Normal"/>
+    <w:link w:val="CommentTextChar"/>
+    <w:uiPriority w:val="99"/>
+    <w:unhideWhenUsed/>
+    <w:rsid w:val="0005606E"/>
+    <w:pPr>
+      <w:spacing w:line="240" w:lineRule="auto"/>
+    </w:pPr>
+    <w:rPr>
+      <w:sz w:val="20"/>
+      <w:szCs w:val="20"/>
+    </w:rPr>
+  </w:style>
+  <w:style w:type="character" w:customStyle="1" w:styleId="CommentTextChar">
+    <w:name w:val="Comment Text Char"/>
+    <w:basedOn w:val="DefaultParagraphFont"/>
+    <w:link w:val="CommentText"/>
+    <w:uiPriority w:val="99"/>
+    <w:rsid w:val="0005606E"/>
+    <w:rPr>
+      <w:sz w:val="20"/>
+      <w:szCs w:val="20"/>
+    </w:rPr>
+  </w:style>
+  <w:style w:type="paragraph" w:styleId="CommentSubject">
+    <w:name w:val="annotation subject"/>
+    <w:basedOn w:val="CommentText"/>
+    <w:next w:val="CommentText"/>
+    <w:link w:val="CommentSubjectChar"/>
+    <w:uiPriority w:val="99"/>
+    <w:semiHidden/>
+    <w:unhideWhenUsed/>
+    <w:rsid w:val="0005606E"/>
+    <w:rPr>
+      <w:b/>
+      <w:bCs/>
+    </w:rPr>
+  </w:style>
+  <w:style w:type="character" w:customStyle="1" w:styleId="CommentSubjectChar">
+    <w:name w:val="Comment Subject Char"/>
+    <w:basedOn w:val="CommentTextChar"/>
+    <w:link w:val="CommentSubject"/>
+    <w:uiPriority w:val="99"/>
+    <w:semiHidden/>
+    <w:rsid w:val="0005606E"/>
+    <w:rPr>
+      <w:b/>
+      <w:bCs/>
+      <w:sz w:val="20"/>
+      <w:szCs w:val="20"/>
     </w:rPr>
   </w:style>
 </w:styles>

</xml_diff>